<commit_message>
update doc, pictures and little code for class diagrams
</commit_message>
<xml_diff>
--- a/ex03/A15 Ex03 ShacharLangbeheim 066679580 KerenorBerkers 043464072.docx
+++ b/ex03/A15 Ex03 ShacharLangbeheim 066679580 KerenorBerkers 043464072.docx
@@ -4,16 +4,12 @@
   <w:body>
     <w:p>
       <w:pPr>
-        <w:pStyle w:val="Heading3"/>
-        <w:rPr>
-          <w:rFonts w:hint="cs"/>
-          <w:rtl/>
-        </w:rPr>
+        <w:pStyle w:val="3"/>
       </w:pPr>
     </w:p>
     <w:p>
       <w:pPr>
-        <w:pStyle w:val="Heading3"/>
+        <w:pStyle w:val="3"/>
         <w:rPr>
           <w:rtl/>
         </w:rPr>
@@ -175,8 +171,9 @@
     </w:p>
     <w:p>
       <w:pPr>
-        <w:pStyle w:val="Heading3"/>
-        <w:rPr>
+        <w:pStyle w:val="3"/>
+        <w:rPr>
+          <w:rFonts w:hint="cs"/>
           <w:rtl/>
         </w:rPr>
       </w:pPr>
@@ -198,7 +195,10 @@
           <w:rFonts w:hint="cs"/>
           <w:rtl/>
         </w:rPr>
-        <w:t xml:space="preserve"> [שם התבנית]</w:t>
+        <w:t xml:space="preserve"> </w:t>
+      </w:r>
+      <w:r>
+        <w:t>Observer</w:t>
       </w:r>
     </w:p>
     <w:p>
@@ -222,13 +222,62 @@
       <w:pPr>
         <w:spacing w:after="0" w:line="240" w:lineRule="auto"/>
         <w:ind w:right="720"/>
-      </w:pPr>
-      <w:r>
-        <w:rPr>
-          <w:rFonts w:hint="cs"/>
-          <w:rtl/>
-        </w:rPr>
-        <w:t>[תיאור הסיבה / הצורך בשימוש בתבנית במערכת שלכם]</w:t>
+        <w:rPr>
+          <w:rFonts w:hint="cs"/>
+          <w:rtl/>
+        </w:rPr>
+      </w:pPr>
+      <w:r>
+        <w:rPr>
+          <w:rtl/>
+        </w:rPr>
+        <w:t>במערכת י</w:t>
+      </w:r>
+      <w:r>
+        <w:rPr>
+          <w:rFonts w:hint="cs"/>
+          <w:rtl/>
+        </w:rPr>
+        <w:t xml:space="preserve">שנם מספר אובייקטים שצריכים להתעדכן ברגע שעושים </w:t>
+      </w:r>
+      <w:r>
+        <w:t>fetch</w:t>
+      </w:r>
+      <w:r>
+        <w:rPr>
+          <w:rFonts w:hint="cs"/>
+          <w:rtl/>
+        </w:rPr>
+        <w:t xml:space="preserve"> מהפייסבוק.</w:t>
+      </w:r>
+    </w:p>
+    <w:p>
+      <w:pPr>
+        <w:spacing w:after="0" w:line="240" w:lineRule="auto"/>
+        <w:ind w:right="720"/>
+      </w:pPr>
+      <w:r>
+        <w:rPr>
+          <w:rFonts w:hint="cs"/>
+          <w:rtl/>
+        </w:rPr>
+        <w:t>על ה</w:t>
+      </w:r>
+      <w:r>
+        <w:t>fetch</w:t>
+      </w:r>
+      <w:r>
+        <w:rPr>
+          <w:rFonts w:hint="cs"/>
+          <w:rtl/>
+        </w:rPr>
+        <w:t xml:space="preserve"> אחראי אובייקט אחד שכל שאר האובייקטים צריכים להתעדכן כאשר הוא מתעדכן.</w:t>
+      </w:r>
+      <w:r>
+        <w:rPr>
+          <w:rtl/>
+        </w:rPr>
+        <w:t xml:space="preserve"> </w:t>
       </w:r>
       <w:r>
         <w:rPr>
@@ -258,27 +307,467 @@
       <w:pPr>
         <w:spacing w:after="0" w:line="240" w:lineRule="auto"/>
         <w:ind w:right="720"/>
-      </w:pPr>
-      <w:r>
-        <w:rPr>
-          <w:rFonts w:hint="cs"/>
-          <w:rtl/>
-        </w:rPr>
-        <w:t>[תיאור המימוש</w:t>
-      </w:r>
-      <w:r>
-        <w:rPr>
-          <w:rFonts w:hint="cs"/>
-          <w:rtl/>
-        </w:rPr>
-        <w:t xml:space="preserve"> והיכן ניתן למצוא אותו בקוד]</w:t>
+        <w:rPr>
+          <w:rtl/>
+        </w:rPr>
+      </w:pPr>
+      <w:r>
+        <w:rPr>
+          <w:rFonts w:hint="cs"/>
+          <w:rtl/>
+        </w:rPr>
+        <w:t xml:space="preserve">בחרנו לממש בעזרת </w:t>
+      </w:r>
+      <w:r>
+        <w:t>subject, observer</w:t>
+      </w:r>
+      <w:r>
+        <w:rPr>
+          <w:rFonts w:hint="cs"/>
+          <w:rtl/>
+        </w:rPr>
+        <w:t xml:space="preserve"> ו-</w:t>
+      </w:r>
+      <w:r>
+        <w:t>delegate</w:t>
+      </w:r>
+      <w:r>
+        <w:rPr>
+          <w:rFonts w:hint="cs"/>
+          <w:rtl/>
+        </w:rPr>
+        <w:t xml:space="preserve"> (במקום </w:t>
+      </w:r>
+      <w:r>
+        <w:t>interface</w:t>
+      </w:r>
+      <w:r>
+        <w:rPr>
+          <w:rFonts w:hint="cs"/>
+          <w:rtl/>
+        </w:rPr>
+        <w:t>) כפי שנלמד בכיתה.</w:t>
+      </w:r>
+      <w:r>
+        <w:rPr>
+          <w:rtl/>
+        </w:rPr>
+        <w:br/>
+      </w:r>
+      <w:r>
+        <w:rPr>
+          <w:rFonts w:hint="cs"/>
+          <w:rtl/>
+        </w:rPr>
+        <w:t xml:space="preserve">המחלקה </w:t>
+      </w:r>
+      <w:r>
+        <w:t>FacebookApplication</w:t>
+      </w:r>
+      <w:r>
+        <w:t>.</w:t>
+      </w:r>
+      <w:r>
+        <w:t>FacebookFetchObject</w:t>
+      </w:r>
+      <w:r>
+        <w:rPr>
+          <w:rFonts w:hint="cs"/>
+          <w:rtl/>
+        </w:rPr>
+        <w:t xml:space="preserve"> הינה</w:t>
+      </w:r>
+      <w:r>
+        <w:rPr>
+          <w:rFonts w:hint="cs"/>
+          <w:rtl/>
+        </w:rPr>
+        <w:t xml:space="preserve"> מהווה ה</w:t>
+      </w:r>
+      <w:r>
+        <w:t>subject</w:t>
+      </w:r>
+      <w:r>
+        <w:rPr>
+          <w:rFonts w:hint="cs"/>
+          <w:rtl/>
+        </w:rPr>
+        <w:t xml:space="preserve"> </w:t>
+      </w:r>
+      <w:r>
+        <w:rPr>
+          <w:rFonts w:hint="cs"/>
+          <w:rtl/>
+        </w:rPr>
+        <w:t>של התבנית.</w:t>
+      </w:r>
+      <w:r>
+        <w:rPr>
+          <w:rtl/>
+        </w:rPr>
+        <w:br/>
+      </w:r>
+      <w:r>
+        <w:rPr>
+          <w:rFonts w:hint="cs"/>
+          <w:rtl/>
+        </w:rPr>
+        <w:t xml:space="preserve">מימשנו את התבנית 3 פעמים, לשלוש </w:t>
+      </w:r>
+      <w:r>
+        <w:t>fetch</w:t>
+      </w:r>
+      <w:r>
+        <w:rPr>
+          <w:rFonts w:hint="cs"/>
+          <w:rtl/>
+        </w:rPr>
+        <w:t xml:space="preserve"> שונים, שכן נדרשו 3 אפיונים שונים של </w:t>
+      </w:r>
+      <w:r>
+        <w:rPr>
+          <w:rFonts w:hint="cs"/>
+          <w:rtl/>
+        </w:rPr>
+        <w:t>עידכוני אוביי</w:t>
+      </w:r>
+      <w:r>
+        <w:rPr>
+          <w:rFonts w:hint="cs"/>
+          <w:rtl/>
+        </w:rPr>
+        <w:t xml:space="preserve">קט </w:t>
+      </w:r>
+      <w:r>
+        <w:t>fetch</w:t>
+      </w:r>
+      <w:r>
+        <w:rPr>
+          <w:rFonts w:hint="cs"/>
+          <w:rtl/>
+        </w:rPr>
+        <w:t xml:space="preserve"> (חברים, רשימת חברים, הודעות).</w:t>
+      </w:r>
+      <w:r>
+        <w:rPr>
+          <w:rtl/>
+        </w:rPr>
+        <w:br/>
+      </w:r>
+      <w:r>
+        <w:rPr>
+          <w:rFonts w:hint="cs"/>
+          <w:rtl/>
+        </w:rPr>
+        <w:t>במסמך נתרכז ב</w:t>
+      </w:r>
+      <w:r>
+        <w:t>fetch friends</w:t>
+      </w:r>
+      <w:r>
+        <w:rPr>
+          <w:rFonts w:hint="cs"/>
+          <w:rtl/>
+        </w:rPr>
+        <w:t xml:space="preserve"> </w:t>
+      </w:r>
+      <w:r>
+        <w:rPr>
+          <w:rFonts w:hint="cs"/>
+          <w:rtl/>
+        </w:rPr>
+        <w:t>שכן זהו המורכב ביותר בעל שני</w:t>
+      </w:r>
+      <w:r>
+        <w:rPr>
+          <w:rFonts w:hint="cs"/>
+          <w:rtl/>
+        </w:rPr>
+        <w:t xml:space="preserve"> </w:t>
+      </w:r>
+      <w:r>
+        <w:t>observer</w:t>
+      </w:r>
+      <w:r>
+        <w:rPr>
+          <w:rFonts w:hint="cs"/>
+          <w:rtl/>
+        </w:rPr>
+        <w:t>.</w:t>
+      </w:r>
+      <w:r>
+        <w:rPr>
+          <w:rFonts w:hint="cs"/>
+          <w:rtl/>
+        </w:rPr>
+        <w:t xml:space="preserve"> </w:t>
+      </w:r>
+      <w:r>
+        <w:rPr>
+          <w:rtl/>
+        </w:rPr>
+        <w:br/>
+      </w:r>
+      <w:r>
+        <w:rPr>
+          <w:rFonts w:hint="cs"/>
+          <w:rtl/>
+        </w:rPr>
+        <w:t>המחלקות:</w:t>
+      </w:r>
+      <w:r>
+        <w:rPr>
+          <w:rFonts w:hint="cs"/>
+          <w:rtl/>
+        </w:rPr>
+        <w:t xml:space="preserve"> </w:t>
+      </w:r>
+      <w:r>
+        <w:t>FriendsFiltersManager</w:t>
+      </w:r>
+      <w:r>
+        <w:t xml:space="preserve">, </w:t>
+      </w:r>
+      <w:r>
+        <w:t>FriendsFetcher</w:t>
+      </w:r>
+      <w:r>
+        <w:rPr>
+          <w:rFonts w:hint="cs"/>
+          <w:rtl/>
+        </w:rPr>
+        <w:t xml:space="preserve"> </w:t>
       </w:r>
     </w:p>
     <w:p>
       <w:pPr>
         <w:spacing w:after="0" w:line="240" w:lineRule="auto"/>
         <w:ind w:right="720"/>
-      </w:pPr>
+        <w:rPr>
+          <w:rFonts w:hint="cs"/>
+          <w:rtl/>
+        </w:rPr>
+      </w:pPr>
+      <w:r>
+        <w:rPr>
+          <w:rFonts w:hint="cs"/>
+          <w:rtl/>
+        </w:rPr>
+        <w:t xml:space="preserve">מהוות </w:t>
+      </w:r>
+      <w:r>
+        <w:rPr>
+          <w:rFonts w:hint="cs"/>
+          <w:rtl/>
+        </w:rPr>
+        <w:t xml:space="preserve">כל אחת </w:t>
+      </w:r>
+      <w:r>
+        <w:rPr>
+          <w:rFonts w:hint="cs"/>
+          <w:rtl/>
+        </w:rPr>
+        <w:t xml:space="preserve">את </w:t>
+      </w:r>
+      <w:r>
+        <w:t>observer</w:t>
+      </w:r>
+      <w:r>
+        <w:rPr>
+          <w:rFonts w:hint="cs"/>
+          <w:rtl/>
+        </w:rPr>
+        <w:t xml:space="preserve"> של התבנית.</w:t>
+      </w:r>
+    </w:p>
+    <w:p>
+      <w:pPr>
+        <w:spacing w:after="0" w:line="240" w:lineRule="auto"/>
+        <w:ind w:right="720"/>
+        <w:rPr>
+          <w:rtl/>
+        </w:rPr>
+      </w:pPr>
+      <w:r>
+        <w:rPr>
+          <w:rFonts w:hint="cs"/>
+          <w:rtl/>
+        </w:rPr>
+        <w:t>ה</w:t>
+      </w:r>
+      <w:r>
+        <w:t xml:space="preserve">delegate </w:t>
+      </w:r>
+      <w:r>
+        <w:rPr>
+          <w:rFonts w:hint="cs"/>
+          <w:rtl/>
+        </w:rPr>
+        <w:t xml:space="preserve"> </w:t>
+      </w:r>
+      <w:r>
+        <w:rPr>
+          <w:rFonts w:hint="cs"/>
+          <w:rtl/>
+        </w:rPr>
+        <w:t>הגנרי המהווה</w:t>
+      </w:r>
+      <w:r>
+        <w:rPr>
+          <w:rFonts w:hint="cs"/>
+          <w:rtl/>
+        </w:rPr>
+        <w:t xml:space="preserve"> את ה</w:t>
+      </w:r>
+      <w:r>
+        <w:t>IObserver</w:t>
+      </w:r>
+      <w:r>
+        <w:rPr>
+          <w:rFonts w:hint="cs"/>
+          <w:rtl/>
+        </w:rPr>
+        <w:t xml:space="preserve"> </w:t>
+      </w:r>
+      <w:r>
+        <w:rPr>
+          <w:rFonts w:hint="cs"/>
+          <w:rtl/>
+        </w:rPr>
+        <w:t>של התבנית הינו</w:t>
+      </w:r>
+      <w:r>
+        <w:rPr>
+          <w:rFonts w:hint="cs"/>
+          <w:rtl/>
+        </w:rPr>
+        <w:t>:</w:t>
+      </w:r>
+    </w:p>
+    <w:p>
+      <w:pPr>
+        <w:spacing w:after="0" w:line="240" w:lineRule="auto"/>
+        <w:ind w:right="720"/>
+        <w:rPr>
+          <w:rtl/>
+        </w:rPr>
+      </w:pPr>
+      <w:r>
+        <w:rPr>
+          <w:rFonts w:ascii="Consolas" w:hAnsi="Consolas" w:cs="Consolas"/>
+          <w:sz w:val="19"/>
+          <w:szCs w:val="19"/>
+          <w:highlight w:val="white"/>
+        </w:rPr>
+        <w:t>Action&lt;IEnumerable&lt;User&gt;&gt;</w:t>
+      </w:r>
+      <w:r>
+        <w:rPr>
+          <w:rFonts w:hint="cs"/>
+          <w:rtl/>
+        </w:rPr>
+        <w:t xml:space="preserve"> </w:t>
+      </w:r>
+      <w:r>
+        <w:rPr>
+          <w:rFonts w:hint="cs"/>
+          <w:rtl/>
+        </w:rPr>
+        <w:t xml:space="preserve"> </w:t>
+      </w:r>
+    </w:p>
+    <w:p>
+      <w:pPr>
+        <w:spacing w:after="0" w:line="240" w:lineRule="auto"/>
+        <w:ind w:right="720"/>
+      </w:pPr>
+      <w:r>
+        <w:rPr>
+          <w:rFonts w:ascii="Consolas" w:hAnsi="Consolas" w:hint="cs"/>
+          <w:color w:val="000000"/>
+          <w:sz w:val="19"/>
+          <w:szCs w:val="19"/>
+          <w:rtl/>
+        </w:rPr>
+        <w:t>וה</w:t>
+      </w:r>
+      <w:r>
+        <w:rPr>
+          <w:rFonts w:ascii="Consolas" w:hAnsi="Consolas"/>
+          <w:color w:val="000000"/>
+          <w:sz w:val="19"/>
+          <w:szCs w:val="19"/>
+        </w:rPr>
+        <w:t>event</w:t>
+      </w:r>
+      <w:r>
+        <w:rPr>
+          <w:rFonts w:ascii="Consolas" w:hAnsi="Consolas" w:hint="cs"/>
+          <w:color w:val="000000"/>
+          <w:sz w:val="19"/>
+          <w:szCs w:val="19"/>
+          <w:rtl/>
+        </w:rPr>
+        <w:t xml:space="preserve"> שלו ב</w:t>
+      </w:r>
+      <w:r>
+        <w:rPr>
+          <w:rFonts w:ascii="Consolas" w:hAnsi="Consolas"/>
+          <w:color w:val="000000"/>
+          <w:sz w:val="19"/>
+          <w:szCs w:val="19"/>
+        </w:rPr>
+        <w:t>subject</w:t>
+      </w:r>
+      <w:r>
+        <w:rPr>
+          <w:rFonts w:ascii="Consolas" w:hAnsi="Consolas" w:hint="cs"/>
+          <w:color w:val="000000"/>
+          <w:sz w:val="19"/>
+          <w:szCs w:val="19"/>
+          <w:rtl/>
+        </w:rPr>
+        <w:t xml:space="preserve"> הינו: </w:t>
+      </w:r>
+      <w:r>
+        <w:rPr>
+          <w:rFonts w:ascii="Consolas" w:hAnsi="Consolas" w:cs="Consolas"/>
+          <w:color w:val="000000"/>
+          <w:sz w:val="19"/>
+          <w:szCs w:val="19"/>
+        </w:rPr>
+        <w:t xml:space="preserve"> </w:t>
+      </w:r>
+      <w:r>
+        <w:rPr>
+          <w:rFonts w:ascii="Consolas" w:hAnsi="Consolas" w:cs="Consolas"/>
+          <w:color w:val="000000"/>
+          <w:sz w:val="19"/>
+          <w:szCs w:val="19"/>
+          <w:highlight w:val="white"/>
+        </w:rPr>
+        <w:t>m_FetchFriendsDelegates</w:t>
+      </w:r>
+      <w:r>
+        <w:rPr>
+          <w:rFonts w:ascii="Consolas" w:hAnsi="Consolas" w:hint="cs"/>
+          <w:color w:val="000000"/>
+          <w:sz w:val="19"/>
+          <w:szCs w:val="19"/>
+          <w:rtl/>
+        </w:rPr>
+        <w:t>.</w:t>
+      </w:r>
+      <w:r>
+        <w:rPr>
+          <w:rFonts w:ascii="Consolas" w:hAnsi="Consolas"/>
+          <w:color w:val="000000"/>
+          <w:sz w:val="19"/>
+          <w:szCs w:val="19"/>
+          <w:rtl/>
+        </w:rPr>
+        <w:br/>
+      </w:r>
     </w:p>
     <w:p>
       <w:pPr>
@@ -291,6 +780,15 @@
       <w:r>
         <w:t>Sequence Diagram</w:t>
       </w:r>
+      <w:r>
+        <w:rPr>
+          <w:rtl/>
+        </w:rPr>
+        <w:br/>
+      </w:r>
+      <w:r>
+        <w:t>Attach Observers</w:t>
+      </w:r>
     </w:p>
     <w:p>
       <w:pPr>
@@ -303,33 +801,56 @@
       <w:r>
         <w:rPr>
           <w:rFonts w:hint="cs"/>
-          <w:rtl/>
-        </w:rPr>
-        <w:t>[</w:t>
-      </w:r>
-      <w:r>
-        <w:t>sequence diagram</w:t>
-      </w:r>
-      <w:r>
-        <w:rPr>
-          <w:rFonts w:hint="cs"/>
-          <w:rtl/>
-        </w:rPr>
-        <w:t xml:space="preserve"> שמציגה את התהליך שקשור לתבנית</w:t>
-      </w:r>
-      <w:r>
-        <w:rPr>
-          <w:rFonts w:hint="cs"/>
-          <w:rtl/>
-        </w:rPr>
-        <w:t xml:space="preserve"> והאינטראקציה בין המחלקות</w:t>
-      </w:r>
-      <w:r>
-        <w:rPr>
-          <w:rFonts w:hint="cs"/>
-          <w:rtl/>
-        </w:rPr>
-        <w:t>]</w:t>
+          <w:noProof/>
+        </w:rPr>
+        <w:drawing>
+          <wp:inline distT="0" distB="0" distL="0" distR="0">
+            <wp:extent cx="5267325" cy="2047875"/>
+            <wp:effectExtent l="0" t="0" r="9525" b="9525"/>
+            <wp:docPr id="6" name="תמונה 6"/>
+            <wp:cNvGraphicFramePr>
+              <a:graphicFrameLocks xmlns:a="http://schemas.openxmlformats.org/drawingml/2006/main" noChangeAspect="1"/>
+            </wp:cNvGraphicFramePr>
+            <a:graphic xmlns:a="http://schemas.openxmlformats.org/drawingml/2006/main">
+              <a:graphicData uri="http://schemas.openxmlformats.org/drawingml/2006/picture">
+                <pic:pic xmlns:pic="http://schemas.openxmlformats.org/drawingml/2006/picture">
+                  <pic:nvPicPr>
+                    <pic:cNvPr id="0" name="Picture 1"/>
+                    <pic:cNvPicPr>
+                      <a:picLocks noChangeAspect="1" noChangeArrowheads="1"/>
+                    </pic:cNvPicPr>
+                  </pic:nvPicPr>
+                  <pic:blipFill>
+                    <a:blip r:embed="rId9" cstate="print">
+                      <a:extLst>
+                        <a:ext uri="{28A0092B-C50C-407E-A947-70E740481C1C}">
+                          <a14:useLocalDpi xmlns:a14="http://schemas.microsoft.com/office/drawing/2010/main" val="0"/>
+                        </a:ext>
+                      </a:extLst>
+                    </a:blip>
+                    <a:srcRect/>
+                    <a:stretch>
+                      <a:fillRect/>
+                    </a:stretch>
+                  </pic:blipFill>
+                  <pic:spPr bwMode="auto">
+                    <a:xfrm>
+                      <a:off x="0" y="0"/>
+                      <a:ext cx="5267325" cy="2047875"/>
+                    </a:xfrm>
+                    <a:prstGeom prst="rect">
+                      <a:avLst/>
+                    </a:prstGeom>
+                    <a:noFill/>
+                    <a:ln>
+                      <a:noFill/>
+                    </a:ln>
+                  </pic:spPr>
+                </pic:pic>
+              </a:graphicData>
+            </a:graphic>
+          </wp:inline>
+        </w:drawing>
       </w:r>
     </w:p>
     <w:p>
@@ -337,9 +858,163 @@
         <w:spacing w:after="0" w:line="240" w:lineRule="auto"/>
         <w:ind w:right="720"/>
         <w:rPr>
-          <w:rtl/>
-        </w:rPr>
-      </w:pPr>
+          <w:rFonts w:hint="cs"/>
+          <w:rtl/>
+        </w:rPr>
+      </w:pPr>
+      <w:r>
+        <w:t>Update subject and notify observers</w:t>
+      </w:r>
+      <w:r>
+        <w:rPr>
+          <w:rtl/>
+        </w:rPr>
+        <w:br/>
+      </w:r>
+      <w:r>
+        <w:rPr>
+          <w:rFonts w:hint="cs"/>
+          <w:rtl/>
+        </w:rPr>
+        <w:t xml:space="preserve">   |</w:t>
+      </w:r>
+      <w:r>
+        <w:rPr>
+          <w:rtl/>
+        </w:rPr>
+        <w:br/>
+      </w:r>
+      <w:r>
+        <w:rPr>
+          <w:rFonts w:hint="cs"/>
+          <w:rtl/>
+        </w:rPr>
+        <w:t xml:space="preserve">  </w:t>
+      </w:r>
+      <w:r>
+        <w:t xml:space="preserve">  </w:t>
+      </w:r>
+      <w:r>
+        <w:rPr>
+          <w:rFonts w:hint="cs"/>
+        </w:rPr>
+        <w:t>V</w:t>
+      </w:r>
+    </w:p>
+    <w:p>
+      <w:pPr>
+        <w:spacing w:after="0" w:line="240" w:lineRule="auto"/>
+        <w:ind w:right="720"/>
+        <w:rPr>
+          <w:rtl/>
+        </w:rPr>
+      </w:pPr>
+      <w:r>
+        <w:rPr>
+          <w:noProof/>
+        </w:rPr>
+        <w:lastRenderedPageBreak/>
+        <w:drawing>
+          <wp:inline distT="0" distB="0" distL="0" distR="0">
+            <wp:extent cx="5267325" cy="2143125"/>
+            <wp:effectExtent l="0" t="0" r="9525" b="9525"/>
+            <wp:docPr id="14" name="תמונה 14"/>
+            <wp:cNvGraphicFramePr>
+              <a:graphicFrameLocks xmlns:a="http://schemas.openxmlformats.org/drawingml/2006/main" noChangeAspect="1"/>
+            </wp:cNvGraphicFramePr>
+            <a:graphic xmlns:a="http://schemas.openxmlformats.org/drawingml/2006/main">
+              <a:graphicData uri="http://schemas.openxmlformats.org/drawingml/2006/picture">
+                <pic:pic xmlns:pic="http://schemas.openxmlformats.org/drawingml/2006/picture">
+                  <pic:nvPicPr>
+                    <pic:cNvPr id="0" name="Picture 7"/>
+                    <pic:cNvPicPr>
+                      <a:picLocks noChangeAspect="1" noChangeArrowheads="1"/>
+                    </pic:cNvPicPr>
+                  </pic:nvPicPr>
+                  <pic:blipFill>
+                    <a:blip r:embed="rId10" cstate="print">
+                      <a:extLst>
+                        <a:ext uri="{28A0092B-C50C-407E-A947-70E740481C1C}">
+                          <a14:useLocalDpi xmlns:a14="http://schemas.microsoft.com/office/drawing/2010/main" val="0"/>
+                        </a:ext>
+                      </a:extLst>
+                    </a:blip>
+                    <a:srcRect/>
+                    <a:stretch>
+                      <a:fillRect/>
+                    </a:stretch>
+                  </pic:blipFill>
+                  <pic:spPr bwMode="auto">
+                    <a:xfrm>
+                      <a:off x="0" y="0"/>
+                      <a:ext cx="5267325" cy="2143125"/>
+                    </a:xfrm>
+                    <a:prstGeom prst="rect">
+                      <a:avLst/>
+                    </a:prstGeom>
+                    <a:noFill/>
+                    <a:ln>
+                      <a:noFill/>
+                    </a:ln>
+                  </pic:spPr>
+                </pic:pic>
+              </a:graphicData>
+            </a:graphic>
+          </wp:inline>
+        </w:drawing>
+      </w:r>
+      <w:r>
+        <w:rPr>
+          <w:rtl/>
+        </w:rPr>
+        <w:br/>
+        <w:t>יש קב</w:t>
+      </w:r>
+      <w:r>
+        <w:rPr>
+          <w:rFonts w:hint="cs"/>
+          <w:rtl/>
+        </w:rPr>
+        <w:t>צים</w:t>
+      </w:r>
+      <w:r>
+        <w:rPr>
+          <w:rtl/>
+        </w:rPr>
+        <w:t xml:space="preserve"> מצור</w:t>
+      </w:r>
+      <w:r>
+        <w:rPr>
+          <w:rFonts w:hint="cs"/>
+          <w:rtl/>
+        </w:rPr>
+        <w:t>פים:</w:t>
+      </w:r>
+    </w:p>
+    <w:p>
+      <w:pPr>
+        <w:spacing w:after="0" w:line="240" w:lineRule="auto"/>
+        <w:ind w:right="720"/>
+        <w:rPr>
+          <w:rtl/>
+        </w:rPr>
+      </w:pPr>
+      <w:r>
+        <w:rPr>
+          <w:rFonts w:hint="cs"/>
+          <w:rtl/>
+        </w:rPr>
+        <w:t xml:space="preserve"> </w:t>
+      </w:r>
+      <w:r>
+        <w:t>ObserverSequenceDiagram.jpg</w:t>
+      </w:r>
+      <w:r>
+        <w:t>,</w:t>
+      </w:r>
+      <w:r>
+        <w:t xml:space="preserve"> AttachObserversSequenceDiagram.jpg</w:t>
+      </w:r>
     </w:p>
     <w:p>
       <w:pPr>
@@ -364,56 +1039,60 @@
       <w:pPr>
         <w:spacing w:after="0" w:line="240" w:lineRule="auto"/>
         <w:ind w:right="720"/>
-        <w:rPr>
-          <w:rtl/>
-        </w:rPr>
-      </w:pPr>
-      <w:r>
-        <w:rPr>
-          <w:rFonts w:hint="cs"/>
-          <w:rtl/>
-        </w:rPr>
-        <w:t>[</w:t>
-      </w:r>
-      <w:r>
-        <w:t>class diagram</w:t>
-      </w:r>
-      <w:r>
-        <w:rPr>
-          <w:rFonts w:hint="cs"/>
-          <w:rtl/>
-        </w:rPr>
-        <w:t xml:space="preserve"> שמתארת את המחלקות שלכם שמעורבות בתבנית (תיאור מלא שכולל </w:t>
-      </w:r>
-      <w:r>
-        <w:t>Properties</w:t>
-      </w:r>
-      <w:r>
-        <w:rPr>
-          <w:rFonts w:hint="cs"/>
-          <w:rtl/>
-        </w:rPr>
-        <w:t xml:space="preserve"> ו- </w:t>
-      </w:r>
-      <w:r>
-        <w:t>Methods</w:t>
-      </w:r>
-      <w:r>
-        <w:rPr>
-          <w:rFonts w:hint="cs"/>
-          <w:rtl/>
-        </w:rPr>
-        <w:t>) והיחסים ביניהם (תאור מלא עבור כל יחס כפי שלמדנו בכיתה). עבור כל מחלקה שלכם, כיתבו מי המקבילה שלה (אם יש כזו) בתבנית (</w:t>
-      </w:r>
-      <w:r>
-        <w:t>Pattern</w:t>
-      </w:r>
-      <w:r>
-        <w:rPr>
-          <w:rFonts w:hint="cs"/>
-          <w:rtl/>
-        </w:rPr>
-        <w:t>) שבחרתם</w:t>
+      </w:pPr>
+      <w:r>
+        <w:rPr>
+          <w:rFonts w:hint="cs"/>
+          <w:noProof/>
+        </w:rPr>
+        <w:drawing>
+          <wp:inline distT="0" distB="0" distL="0" distR="0">
+            <wp:extent cx="5267325" cy="2286000"/>
+            <wp:effectExtent l="0" t="0" r="9525" b="0"/>
+            <wp:docPr id="10" name="תמונה 10"/>
+            <wp:cNvGraphicFramePr>
+              <a:graphicFrameLocks xmlns:a="http://schemas.openxmlformats.org/drawingml/2006/main" noChangeAspect="1"/>
+            </wp:cNvGraphicFramePr>
+            <a:graphic xmlns:a="http://schemas.openxmlformats.org/drawingml/2006/main">
+              <a:graphicData uri="http://schemas.openxmlformats.org/drawingml/2006/picture">
+                <pic:pic xmlns:pic="http://schemas.openxmlformats.org/drawingml/2006/picture">
+                  <pic:nvPicPr>
+                    <pic:cNvPr id="0" name="Picture 3"/>
+                    <pic:cNvPicPr>
+                      <a:picLocks noChangeAspect="1" noChangeArrowheads="1"/>
+                    </pic:cNvPicPr>
+                  </pic:nvPicPr>
+                  <pic:blipFill>
+                    <a:blip r:embed="rId11" cstate="print">
+                      <a:extLst>
+                        <a:ext uri="{28A0092B-C50C-407E-A947-70E740481C1C}">
+                          <a14:useLocalDpi xmlns:a14="http://schemas.microsoft.com/office/drawing/2010/main" val="0"/>
+                        </a:ext>
+                      </a:extLst>
+                    </a:blip>
+                    <a:srcRect/>
+                    <a:stretch>
+                      <a:fillRect/>
+                    </a:stretch>
+                  </pic:blipFill>
+                  <pic:spPr bwMode="auto">
+                    <a:xfrm>
+                      <a:off x="0" y="0"/>
+                      <a:ext cx="5267325" cy="2286000"/>
+                    </a:xfrm>
+                    <a:prstGeom prst="rect">
+                      <a:avLst/>
+                    </a:prstGeom>
+                    <a:noFill/>
+                    <a:ln>
+                      <a:noFill/>
+                    </a:ln>
+                  </pic:spPr>
+                </pic:pic>
+              </a:graphicData>
+            </a:graphic>
+          </wp:inline>
+        </w:drawing>
       </w:r>
     </w:p>
     <w:p>
@@ -421,9 +1100,20 @@
         <w:spacing w:after="0" w:line="240" w:lineRule="auto"/>
         <w:ind w:right="720"/>
         <w:rPr>
-          <w:rtl/>
-        </w:rPr>
-      </w:pPr>
+          <w:rFonts w:hint="cs"/>
+          <w:rtl/>
+        </w:rPr>
+      </w:pPr>
+      <w:r>
+        <w:rPr>
+          <w:rFonts w:hint="cs"/>
+          <w:rtl/>
+        </w:rPr>
+        <w:t xml:space="preserve">יש קובץ מצורף: </w:t>
+      </w:r>
+      <w:r>
+        <w:t>ObserverClassDiagram.jpg</w:t>
+      </w:r>
     </w:p>
     <w:p>
       <w:pPr>
@@ -433,7 +1123,7 @@
     </w:p>
     <w:p>
       <w:pPr>
-        <w:pStyle w:val="Heading3"/>
+        <w:pStyle w:val="3"/>
         <w:rPr>
           <w:rtl/>
         </w:rPr>
@@ -497,11 +1187,9 @@
         </w:rPr>
         <w:t xml:space="preserve">היה צורך לעבור על כל מקורות התוכן של המשתמש ולאחד אותם למקור יחיד של </w:t>
       </w:r>
-      <w:proofErr w:type="spellStart"/>
       <w:r>
         <w:t>PostedItem</w:t>
       </w:r>
-      <w:proofErr w:type="spellEnd"/>
       <w:r>
         <w:rPr>
           <w:rFonts w:hint="cs"/>
@@ -558,11 +1246,9 @@
         </w:rPr>
         <w:t xml:space="preserve">המימוש נמצא בקובץ </w:t>
       </w:r>
-      <w:proofErr w:type="spellStart"/>
       <w:r>
         <w:t>UserActivityIterator.cs</w:t>
       </w:r>
-      <w:proofErr w:type="spellEnd"/>
       <w:r>
         <w:rPr>
           <w:rFonts w:hint="cs"/>
@@ -570,11 +1256,9 @@
         </w:rPr>
         <w:t xml:space="preserve">. המחלקה </w:t>
       </w:r>
-      <w:proofErr w:type="spellStart"/>
       <w:r>
         <w:t>UserActivityIterator</w:t>
       </w:r>
-      <w:proofErr w:type="spellEnd"/>
       <w:r>
         <w:rPr>
           <w:rFonts w:hint="cs"/>
@@ -582,21 +1266,8 @@
         </w:rPr>
         <w:t xml:space="preserve"> נוצרת כשהיא מקבלת מספר מקורות מידע מסוג </w:t>
       </w:r>
-      <w:proofErr w:type="spellStart"/>
-      <w:r>
-        <w:t>IEnumerable</w:t>
-      </w:r>
-      <w:proofErr w:type="spellEnd"/>
-      <w:r>
-        <w:t>&lt;</w:t>
-      </w:r>
-      <w:proofErr w:type="spellStart"/>
-      <w:r>
-        <w:t>PostedItem</w:t>
-      </w:r>
-      <w:proofErr w:type="spellEnd"/>
-      <w:r>
-        <w:t>&gt;</w:t>
+      <w:r>
+        <w:t>IEnumerable&lt;PostedItem&gt;</w:t>
       </w:r>
       <w:r>
         <w:rPr>
@@ -605,11 +1276,9 @@
         </w:rPr>
         <w:t xml:space="preserve">, ויוצרת בתוכה איטרטור פנימי מסוג </w:t>
       </w:r>
-      <w:proofErr w:type="spellStart"/>
       <w:r>
         <w:t>UserActivityInternalIterator</w:t>
       </w:r>
-      <w:proofErr w:type="spellEnd"/>
       <w:r>
         <w:rPr>
           <w:rFonts w:hint="cs"/>
@@ -630,13 +1299,8 @@
         </w:rPr>
         <w:t>האיטרטור הפנימי שומר איטרטור מעל כל מקורות המידע שלו, ועובר עליהם אחד-אחד. בכל פעם הוא שומר איטרטור מעל מקור המידע הנוכחי ועובר עליו עד ש-</w:t>
       </w:r>
-      <w:proofErr w:type="spellStart"/>
-      <w:r>
-        <w:t>MoveNext</w:t>
-      </w:r>
-      <w:proofErr w:type="spellEnd"/>
-      <w:r>
-        <w:t>()</w:t>
+      <w:r>
+        <w:t>MoveNext()</w:t>
       </w:r>
       <w:r>
         <w:rPr>
@@ -669,7 +1333,6 @@
         <w:spacing w:after="0" w:line="240" w:lineRule="auto"/>
         <w:ind w:right="720"/>
         <w:rPr>
-          <w:rFonts w:hint="cs"/>
           <w:rtl/>
         </w:rPr>
       </w:pPr>
@@ -694,7 +1357,7 @@
                     <pic:cNvPicPr/>
                   </pic:nvPicPr>
                   <pic:blipFill>
-                    <a:blip r:embed="rId9"/>
+                    <a:blip r:embed="rId12"/>
                     <a:stretch>
                       <a:fillRect/>
                     </a:stretch>
@@ -740,7 +1403,6 @@
           <w:rtl/>
         </w:rPr>
       </w:pPr>
-      <w:bookmarkStart w:id="0" w:name="_GoBack"/>
       <w:r>
         <w:rPr>
           <w:noProof/>
@@ -761,7 +1423,7 @@
                     <pic:cNvPicPr/>
                   </pic:nvPicPr>
                   <pic:blipFill>
-                    <a:blip r:embed="rId10"/>
+                    <a:blip r:embed="rId13"/>
                     <a:stretch>
                       <a:fillRect/>
                     </a:stretch>
@@ -782,11 +1444,11 @@
         </w:drawing>
       </w:r>
     </w:p>
-    <w:bookmarkEnd w:id="0"/>
     <w:p>
       <w:pPr>
-        <w:pStyle w:val="Heading3"/>
-        <w:rPr>
+        <w:pStyle w:val="3"/>
+        <w:rPr>
+          <w:rFonts w:hint="cs"/>
           <w:rtl/>
         </w:rPr>
       </w:pPr>
@@ -808,7 +1470,10 @@
           <w:rFonts w:hint="cs"/>
           <w:rtl/>
         </w:rPr>
-        <w:t xml:space="preserve"> [שם התבנית]</w:t>
+        <w:t xml:space="preserve"> </w:t>
+      </w:r>
+      <w:r>
+        <w:t>Strategy</w:t>
       </w:r>
     </w:p>
     <w:p>
@@ -838,7 +1503,127 @@
           <w:rFonts w:hint="cs"/>
           <w:rtl/>
         </w:rPr>
-        <w:t>[תיאור הסיבה / הצורך בשימוש בתבנית במערכת שלכם]</w:t>
+        <w:t xml:space="preserve">בפיצר של הפילטרים מדובר במשפחה של אלגוריתמים לפילטור </w:t>
+      </w:r>
+      <w:r>
+        <w:rPr>
+          <w:rtl/>
+        </w:rPr>
+        <w:br/>
+      </w:r>
+      <w:r>
+        <w:rPr>
+          <w:rFonts w:hint="cs"/>
+          <w:rtl/>
+        </w:rPr>
+        <w:t>(</w:t>
+      </w:r>
+      <w:r>
+        <w:rPr>
+          <w:rFonts w:hint="cs"/>
+          <w:rtl/>
+        </w:rPr>
+        <w:t xml:space="preserve">בין </w:t>
+      </w:r>
+      <w:r>
+        <w:rPr>
+          <w:rFonts w:hint="cs"/>
+          <w:rtl/>
+        </w:rPr>
+        <w:t>גיל</w:t>
+      </w:r>
+      <w:r>
+        <w:rPr>
+          <w:rFonts w:hint="cs"/>
+          <w:rtl/>
+        </w:rPr>
+        <w:t>אים</w:t>
+      </w:r>
+      <w:r>
+        <w:rPr>
+          <w:rFonts w:hint="cs"/>
+          <w:rtl/>
+        </w:rPr>
+        <w:t xml:space="preserve">, </w:t>
+      </w:r>
+      <w:r>
+        <w:rPr>
+          <w:rFonts w:hint="cs"/>
+          <w:rtl/>
+        </w:rPr>
+        <w:t>מ</w:t>
+      </w:r>
+      <w:r>
+        <w:rPr>
+          <w:rFonts w:hint="cs"/>
+          <w:rtl/>
+        </w:rPr>
+        <w:t>מין</w:t>
+      </w:r>
+      <w:r>
+        <w:rPr>
+          <w:rFonts w:hint="cs"/>
+          <w:rtl/>
+        </w:rPr>
+        <w:t xml:space="preserve"> מסויים</w:t>
+      </w:r>
+      <w:r>
+        <w:rPr>
+          <w:rFonts w:hint="cs"/>
+          <w:rtl/>
+        </w:rPr>
+        <w:t xml:space="preserve">, </w:t>
+      </w:r>
+      <w:r>
+        <w:rPr>
+          <w:rFonts w:hint="cs"/>
+          <w:rtl/>
+        </w:rPr>
+        <w:t>שייך ל</w:t>
+      </w:r>
+      <w:r>
+        <w:rPr>
+          <w:rFonts w:hint="cs"/>
+          <w:rtl/>
+        </w:rPr>
+        <w:t xml:space="preserve">רשימת חברים, </w:t>
+      </w:r>
+      <w:r>
+        <w:rPr>
+          <w:rFonts w:hint="cs"/>
+          <w:rtl/>
+        </w:rPr>
+        <w:t>משולב</w:t>
+      </w:r>
+      <w:r>
+        <w:rPr>
+          <w:rFonts w:hint="cs"/>
+          <w:rtl/>
+        </w:rPr>
+        <w:t>)</w:t>
+      </w:r>
+      <w:r>
+        <w:rPr>
+          <w:rtl/>
+        </w:rPr>
+        <w:br/>
+      </w:r>
+      <w:r>
+        <w:rPr>
+          <w:rFonts w:hint="cs"/>
+          <w:rtl/>
+        </w:rPr>
+        <w:t>נרצה שהלוגיקה של הפילטור לא תיהיה דרך ה</w:t>
+      </w:r>
+      <w:r>
+        <w:t>client</w:t>
+      </w:r>
+      <w:r>
+        <w:rPr>
+          <w:rFonts w:hint="cs"/>
+          <w:rtl/>
+        </w:rPr>
+        <w:t xml:space="preserve"> בהפעלת הפילטר, על כן בחרנו בתבנית זו. </w:t>
       </w:r>
       <w:r>
         <w:rPr>
@@ -868,14 +1653,294 @@
       <w:pPr>
         <w:spacing w:after="0" w:line="240" w:lineRule="auto"/>
         <w:ind w:right="720"/>
-      </w:pPr>
-      <w:r>
-        <w:rPr>
-          <w:rFonts w:hint="cs"/>
-          <w:rtl/>
-        </w:rPr>
-        <w:t>[תיאור המימוש והיכן ניתן למצוא אותו בקוד]</w:t>
-      </w:r>
+        <w:rPr>
+          <w:rFonts w:cs="Courier New" w:hint="cs"/>
+          <w:rtl/>
+        </w:rPr>
+      </w:pPr>
+      <w:r>
+        <w:rPr>
+          <w:rFonts w:hint="cs"/>
+          <w:rtl/>
+        </w:rPr>
+        <w:t xml:space="preserve">הממשק </w:t>
+      </w:r>
+      <w:r>
+        <w:t>IUsersFilter</w:t>
+      </w:r>
+      <w:r>
+        <w:rPr>
+          <w:rFonts w:hint="cs"/>
+          <w:rtl/>
+        </w:rPr>
+        <w:t xml:space="preserve"> ה</w:t>
+      </w:r>
+      <w:r>
+        <w:rPr>
+          <w:rtl/>
+        </w:rPr>
+        <w:t>ינ</w:t>
+      </w:r>
+      <w:r>
+        <w:rPr>
+          <w:rFonts w:hint="cs"/>
+          <w:rtl/>
+        </w:rPr>
+        <w:t xml:space="preserve">ו </w:t>
+      </w:r>
+      <w:r>
+        <w:rPr>
+          <w:rFonts w:hint="cs"/>
+          <w:rtl/>
+        </w:rPr>
+        <w:t>ה</w:t>
+      </w:r>
+      <w:r>
+        <w:t xml:space="preserve"> Strategy</w:t>
+      </w:r>
+      <w:r>
+        <w:rPr>
+          <w:rFonts w:hint="cs"/>
+          <w:rtl/>
+        </w:rPr>
+        <w:t>של התבנית.</w:t>
+      </w:r>
+      <w:r>
+        <w:rPr>
+          <w:rtl/>
+        </w:rPr>
+        <w:br/>
+      </w:r>
+      <w:r>
+        <w:rPr>
+          <w:rFonts w:hint="cs"/>
+          <w:rtl/>
+        </w:rPr>
+        <w:t xml:space="preserve">המחלקות </w:t>
+      </w:r>
+      <w:r>
+        <w:rPr>
+          <w:rFonts w:cs="Arial"/>
+        </w:rPr>
+        <w:t>UsersAgeFilter</w:t>
+      </w:r>
+      <w:r>
+        <w:rPr>
+          <w:rFonts w:cs="Arial"/>
+          <w:rtl/>
+        </w:rPr>
+        <w:t xml:space="preserve"> </w:t>
+      </w:r>
+      <w:r>
+        <w:rPr>
+          <w:rFonts w:cs="Arial" w:hint="cs"/>
+          <w:rtl/>
+        </w:rPr>
+        <w:t xml:space="preserve">, </w:t>
+      </w:r>
+      <w:r>
+        <w:rPr>
+          <w:rFonts w:cs="Arial"/>
+        </w:rPr>
+        <w:t>UsersFriendListsFilter</w:t>
+      </w:r>
+      <w:r>
+        <w:rPr>
+          <w:rFonts w:cs="Arial"/>
+          <w:rtl/>
+        </w:rPr>
+        <w:t xml:space="preserve"> </w:t>
+      </w:r>
+      <w:r>
+        <w:rPr>
+          <w:rFonts w:cs="Arial" w:hint="cs"/>
+          <w:rtl/>
+        </w:rPr>
+        <w:t xml:space="preserve"> ,</w:t>
+      </w:r>
+      <w:r>
+        <w:rPr>
+          <w:rFonts w:cs="Arial" w:hint="cs"/>
+          <w:rtl/>
+        </w:rPr>
+        <w:t xml:space="preserve"> </w:t>
+      </w:r>
+      <w:r>
+        <w:rPr>
+          <w:rFonts w:cs="Arial"/>
+        </w:rPr>
+        <w:t>UsersGenderFilter</w:t>
+      </w:r>
+      <w:r>
+        <w:rPr>
+          <w:rFonts w:hint="cs"/>
+          <w:rtl/>
+        </w:rPr>
+        <w:t xml:space="preserve"> ו- </w:t>
+      </w:r>
+      <w:r>
+        <w:rPr>
+          <w:rFonts w:cs="Arial"/>
+        </w:rPr>
+        <w:t>AndFilter</w:t>
+      </w:r>
+      <w:r>
+        <w:rPr>
+          <w:rFonts w:hint="cs"/>
+          <w:rtl/>
+        </w:rPr>
+        <w:t xml:space="preserve"> הינם ה</w:t>
+      </w:r>
+      <w:r>
+        <w:t>Concrete</w:t>
+      </w:r>
+      <w:r>
+        <w:t>Strategy</w:t>
+      </w:r>
+      <w:r>
+        <w:t xml:space="preserve">A, </w:t>
+      </w:r>
+      <w:r>
+        <w:t>Concrete</w:t>
+      </w:r>
+      <w:r>
+        <w:t>Strategy</w:t>
+      </w:r>
+      <w:r>
+        <w:t xml:space="preserve">B, </w:t>
+      </w:r>
+      <w:r>
+        <w:t>Concrete</w:t>
+      </w:r>
+      <w:r>
+        <w:t>Strategy</w:t>
+      </w:r>
+      <w:r>
+        <w:t xml:space="preserve">C, </w:t>
+      </w:r>
+      <w:r>
+        <w:t>Concrete</w:t>
+      </w:r>
+      <w:r>
+        <w:t>Strategy</w:t>
+      </w:r>
+      <w:r>
+        <w:t>D</w:t>
+      </w:r>
+      <w:r>
+        <w:rPr>
+          <w:rFonts w:hint="cs"/>
+          <w:rtl/>
+        </w:rPr>
+        <w:t xml:space="preserve"> של התבנית.</w:t>
+      </w:r>
+      <w:r>
+        <w:rPr>
+          <w:rtl/>
+        </w:rPr>
+        <w:br/>
+      </w:r>
+      <w:r>
+        <w:rPr>
+          <w:rFonts w:hint="cs"/>
+          <w:rtl/>
+        </w:rPr>
+        <w:t>ה</w:t>
+      </w:r>
+      <w:r>
+        <w:t>FriendsFilter</w:t>
+      </w:r>
+      <w:r>
+        <w:rPr>
+          <w:rFonts w:hint="cs"/>
+          <w:rtl/>
+        </w:rPr>
+        <w:t xml:space="preserve"> </w:t>
+      </w:r>
+      <w:r>
+        <w:rPr>
+          <w:rtl/>
+        </w:rPr>
+        <w:t xml:space="preserve">מחזיק </w:t>
+      </w:r>
+      <w:r>
+        <w:t>IUsersFilter</w:t>
+      </w:r>
+      <w:r>
+        <w:rPr>
+          <w:rtl/>
+        </w:rPr>
+        <w:t xml:space="preserve"> </w:t>
+      </w:r>
+      <w:r>
+        <w:rPr>
+          <w:rFonts w:hint="cs"/>
+          <w:rtl/>
+        </w:rPr>
+        <w:t>ומהווה ה-</w:t>
+      </w:r>
+      <w:r>
+        <w:t>Context</w:t>
+      </w:r>
+      <w:r>
+        <w:rPr>
+          <w:rFonts w:hint="cs"/>
+          <w:rtl/>
+        </w:rPr>
+        <w:t xml:space="preserve"> של התבנית.</w:t>
+      </w:r>
+      <w:r>
+        <w:rPr>
+          <w:rtl/>
+        </w:rPr>
+        <w:br/>
+      </w:r>
+      <w:r>
+        <w:rPr>
+          <w:rFonts w:hint="cs"/>
+          <w:rtl/>
+        </w:rPr>
+        <w:t>לגבי המתודות:</w:t>
+      </w:r>
+      <w:r>
+        <w:rPr>
+          <w:rtl/>
+        </w:rPr>
+        <w:br/>
+      </w:r>
+      <w:r>
+        <w:lastRenderedPageBreak/>
+        <w:t xml:space="preserve">ContextInterface() </w:t>
+      </w:r>
+      <w:r>
+        <w:rPr>
+          <w:rFonts w:hint="cs"/>
+          <w:rtl/>
+        </w:rPr>
+        <w:t xml:space="preserve"> של ה</w:t>
+      </w:r>
+      <w:r>
+        <w:t>Context</w:t>
+      </w:r>
+      <w:r>
+        <w:rPr>
+          <w:rFonts w:hint="cs"/>
+          <w:rtl/>
+        </w:rPr>
+        <w:t xml:space="preserve"> זוהי המתודה </w:t>
+      </w:r>
+      <w:r>
+        <w:rPr>
+          <w:rtl/>
+        </w:rPr>
+        <w:br/>
+      </w:r>
+    </w:p>
+    <w:p>
+      <w:pPr>
+        <w:spacing w:after="0" w:line="240" w:lineRule="auto"/>
+        <w:ind w:right="720"/>
+      </w:pPr>
     </w:p>
     <w:p>
       <w:pPr>
@@ -900,15 +1965,92 @@
         <w:spacing w:after="0" w:line="240" w:lineRule="auto"/>
         <w:ind w:right="720"/>
         <w:rPr>
-          <w:rtl/>
-        </w:rPr>
-      </w:pPr>
-      <w:r>
-        <w:rPr>
-          <w:rFonts w:hint="cs"/>
-          <w:rtl/>
-        </w:rPr>
-        <w:t>[</w:t>
+          <w:rFonts w:hint="cs"/>
+          <w:rtl/>
+        </w:rPr>
+      </w:pPr>
+      <w:r>
+        <w:rPr>
+          <w:rFonts w:hint="cs"/>
+          <w:noProof/>
+        </w:rPr>
+        <w:drawing>
+          <wp:inline distT="0" distB="0" distL="0" distR="0">
+            <wp:extent cx="5267325" cy="2085975"/>
+            <wp:effectExtent l="0" t="0" r="9525" b="9525"/>
+            <wp:docPr id="11" name="תמונה 11"/>
+            <wp:cNvGraphicFramePr>
+              <a:graphicFrameLocks xmlns:a="http://schemas.openxmlformats.org/drawingml/2006/main" noChangeAspect="1"/>
+            </wp:cNvGraphicFramePr>
+            <a:graphic xmlns:a="http://schemas.openxmlformats.org/drawingml/2006/main">
+              <a:graphicData uri="http://schemas.openxmlformats.org/drawingml/2006/picture">
+                <pic:pic xmlns:pic="http://schemas.openxmlformats.org/drawingml/2006/picture">
+                  <pic:nvPicPr>
+                    <pic:cNvPr id="0" name="Picture 4"/>
+                    <pic:cNvPicPr>
+                      <a:picLocks noChangeAspect="1" noChangeArrowheads="1"/>
+                    </pic:cNvPicPr>
+                  </pic:nvPicPr>
+                  <pic:blipFill>
+                    <a:blip r:embed="rId14" cstate="print">
+                      <a:extLst>
+                        <a:ext uri="{28A0092B-C50C-407E-A947-70E740481C1C}">
+                          <a14:useLocalDpi xmlns:a14="http://schemas.microsoft.com/office/drawing/2010/main" val="0"/>
+                        </a:ext>
+                      </a:extLst>
+                    </a:blip>
+                    <a:srcRect/>
+                    <a:stretch>
+                      <a:fillRect/>
+                    </a:stretch>
+                  </pic:blipFill>
+                  <pic:spPr bwMode="auto">
+                    <a:xfrm>
+                      <a:off x="0" y="0"/>
+                      <a:ext cx="5267325" cy="2085975"/>
+                    </a:xfrm>
+                    <a:prstGeom prst="rect">
+                      <a:avLst/>
+                    </a:prstGeom>
+                    <a:noFill/>
+                    <a:ln>
+                      <a:noFill/>
+                    </a:ln>
+                  </pic:spPr>
+                </pic:pic>
+              </a:graphicData>
+            </a:graphic>
+          </wp:inline>
+        </w:drawing>
+      </w:r>
+      <w:r>
+        <w:rPr>
+          <w:rtl/>
+        </w:rPr>
+        <w:br/>
+      </w:r>
+      <w:r>
+        <w:rPr>
+          <w:rFonts w:hint="cs"/>
+          <w:rtl/>
+        </w:rPr>
+        <w:t xml:space="preserve">מצורף קובץ: </w:t>
+      </w:r>
+      <w:r>
+        <w:t>StrategySequenceDiagram.jpg</w:t>
+      </w:r>
+      <w:r>
+        <w:rPr>
+          <w:rtl/>
+        </w:rPr>
+        <w:br/>
+      </w:r>
+      <w:r>
+        <w:rPr>
+          <w:rFonts w:hint="cs"/>
+          <w:rtl/>
+        </w:rPr>
+        <w:t xml:space="preserve">הערה: בחרנו להראות </w:t>
       </w:r>
       <w:r>
         <w:t>sequence diagram</w:t>
@@ -918,17 +2060,113 @@
           <w:rFonts w:hint="cs"/>
           <w:rtl/>
         </w:rPr>
-        <w:t xml:space="preserve"> שמציגה את התהליך שקשור לתבנית והאינטראקציה בין המחלקות]</w:t>
-      </w:r>
-    </w:p>
-    <w:p>
-      <w:pPr>
-        <w:spacing w:after="0" w:line="240" w:lineRule="auto"/>
-        <w:ind w:right="720"/>
-        <w:rPr>
-          <w:rtl/>
-        </w:rPr>
-      </w:pPr>
+        <w:t xml:space="preserve"> בהוספת פילטר חברים, שכן זוהי המורכבת יותר.</w:t>
+      </w:r>
+      <w:r>
+        <w:rPr>
+          <w:rtl/>
+        </w:rPr>
+        <w:br/>
+      </w:r>
+      <w:r>
+        <w:rPr>
+          <w:rFonts w:hint="cs"/>
+          <w:rtl/>
+        </w:rPr>
+        <w:t>הקריאה למתודה של ה</w:t>
+      </w:r>
+      <w:r>
+        <w:t>Strategy</w:t>
+      </w:r>
+      <w:r>
+        <w:rPr>
+          <w:rFonts w:hint="cs"/>
+          <w:rtl/>
+        </w:rPr>
+        <w:t xml:space="preserve"> הינה בלולאה</w:t>
+      </w:r>
+      <w:r>
+        <w:rPr>
+          <w:rFonts w:hint="cs"/>
+          <w:rtl/>
+        </w:rPr>
+        <w:t>.</w:t>
+      </w:r>
+      <w:r>
+        <w:rPr>
+          <w:rtl/>
+        </w:rPr>
+        <w:br/>
+      </w:r>
+      <w:r>
+        <w:rPr>
+          <w:rFonts w:hint="cs"/>
+          <w:rtl/>
+        </w:rPr>
+        <w:t>חוץ מ</w:t>
+      </w:r>
+      <w:r>
+        <w:rPr>
+          <w:rFonts w:hint="cs"/>
+          <w:rtl/>
+        </w:rPr>
+        <w:t>ה</w:t>
+      </w:r>
+      <w:r>
+        <w:t>squence</w:t>
+      </w:r>
+      <w:r>
+        <w:t xml:space="preserve"> diagram</w:t>
+      </w:r>
+      <w:r>
+        <w:rPr>
+          <w:rFonts w:hint="cs"/>
+          <w:rtl/>
+        </w:rPr>
+        <w:t xml:space="preserve"> המופיע מעל </w:t>
+      </w:r>
+      <w:r>
+        <w:rPr>
+          <w:rFonts w:hint="cs"/>
+          <w:rtl/>
+        </w:rPr>
+        <w:t>גם זה של ה</w:t>
+      </w:r>
+      <w:r>
+        <w:t>Observer</w:t>
+      </w:r>
+      <w:r>
+        <w:rPr>
+          <w:rFonts w:hint="cs"/>
+          <w:rtl/>
+        </w:rPr>
+        <w:t xml:space="preserve"> טוב גם כאן שם בלולאה הירוקה </w:t>
+      </w:r>
+      <w:r>
+        <w:rPr>
+          <w:rFonts w:hint="cs"/>
+          <w:rtl/>
+        </w:rPr>
+        <w:t>הקריאה למתודה של ה</w:t>
+      </w:r>
+      <w:r>
+        <w:t>Strategy</w:t>
+      </w:r>
+      <w:r>
+        <w:rPr>
+          <w:rFonts w:hint="cs"/>
+          <w:rtl/>
+        </w:rPr>
+        <w:t>.</w:t>
+      </w:r>
+      <w:bookmarkStart w:id="0" w:name="_GoBack"/>
+      <w:bookmarkEnd w:id="0"/>
+      <w:r>
+        <w:rPr>
+          <w:rtl/>
+        </w:rPr>
+        <w:br/>
+      </w:r>
     </w:p>
     <w:p>
       <w:pPr>
@@ -948,64 +2186,85 @@
         </w:rPr>
         <w:tab/>
       </w:r>
-    </w:p>
-    <w:p>
-      <w:pPr>
-        <w:rPr>
-          <w:rtl/>
-        </w:rPr>
-      </w:pPr>
-      <w:r>
-        <w:rPr>
-          <w:rFonts w:hint="cs"/>
-          <w:rtl/>
-        </w:rPr>
-        <w:t>[</w:t>
-      </w:r>
-      <w:r>
-        <w:t>class diagram</w:t>
-      </w:r>
-      <w:r>
-        <w:rPr>
-          <w:rFonts w:hint="cs"/>
-          <w:rtl/>
-        </w:rPr>
-        <w:t xml:space="preserve"> שמתארת את המחלקות שלכם שמעורבות בתבנית (תיאור מלא שכולל </w:t>
-      </w:r>
-      <w:r>
-        <w:t>Properties</w:t>
-      </w:r>
-      <w:r>
-        <w:rPr>
-          <w:rFonts w:hint="cs"/>
-          <w:rtl/>
-        </w:rPr>
-        <w:t xml:space="preserve"> ו- </w:t>
-      </w:r>
-      <w:r>
-        <w:t>Methods</w:t>
-      </w:r>
-      <w:r>
-        <w:rPr>
-          <w:rFonts w:hint="cs"/>
-          <w:rtl/>
-        </w:rPr>
-        <w:t>) והיחסים ביניהם (תאור מלא עבור כל יחס כפי שלמדנו בכיתה). עבור כל מחלקה שלכם, כיתבו מי המקבילה שלה (אם יש כזו) בתבנית (</w:t>
-      </w:r>
-      <w:r>
-        <w:t>Pattern</w:t>
-      </w:r>
-      <w:r>
-        <w:rPr>
-          <w:rFonts w:hint="cs"/>
-          <w:rtl/>
-        </w:rPr>
-        <w:t>) שבחרתם</w:t>
+      <w:r>
+        <w:rPr>
+          <w:noProof/>
+        </w:rPr>
+        <w:drawing>
+          <wp:inline distT="0" distB="0" distL="0" distR="0">
+            <wp:extent cx="5257800" cy="1104900"/>
+            <wp:effectExtent l="0" t="0" r="0" b="0"/>
+            <wp:docPr id="12" name="תמונה 12"/>
+            <wp:cNvGraphicFramePr>
+              <a:graphicFrameLocks xmlns:a="http://schemas.openxmlformats.org/drawingml/2006/main" noChangeAspect="1"/>
+            </wp:cNvGraphicFramePr>
+            <a:graphic xmlns:a="http://schemas.openxmlformats.org/drawingml/2006/main">
+              <a:graphicData uri="http://schemas.openxmlformats.org/drawingml/2006/picture">
+                <pic:pic xmlns:pic="http://schemas.openxmlformats.org/drawingml/2006/picture">
+                  <pic:nvPicPr>
+                    <pic:cNvPr id="0" name="Picture 5"/>
+                    <pic:cNvPicPr>
+                      <a:picLocks noChangeAspect="1" noChangeArrowheads="1"/>
+                    </pic:cNvPicPr>
+                  </pic:nvPicPr>
+                  <pic:blipFill>
+                    <a:blip r:embed="rId15" cstate="print">
+                      <a:extLst>
+                        <a:ext uri="{28A0092B-C50C-407E-A947-70E740481C1C}">
+                          <a14:useLocalDpi xmlns:a14="http://schemas.microsoft.com/office/drawing/2010/main" val="0"/>
+                        </a:ext>
+                      </a:extLst>
+                    </a:blip>
+                    <a:srcRect/>
+                    <a:stretch>
+                      <a:fillRect/>
+                    </a:stretch>
+                  </pic:blipFill>
+                  <pic:spPr bwMode="auto">
+                    <a:xfrm>
+                      <a:off x="0" y="0"/>
+                      <a:ext cx="5257800" cy="1104900"/>
+                    </a:xfrm>
+                    <a:prstGeom prst="rect">
+                      <a:avLst/>
+                    </a:prstGeom>
+                    <a:noFill/>
+                    <a:ln>
+                      <a:noFill/>
+                    </a:ln>
+                  </pic:spPr>
+                </pic:pic>
+              </a:graphicData>
+            </a:graphic>
+          </wp:inline>
+        </w:drawing>
+      </w:r>
+      <w:r>
+        <w:rPr>
+          <w:rtl/>
+        </w:rPr>
+        <w:br/>
+      </w:r>
+      <w:r>
+        <w:rPr>
+          <w:rtl/>
+        </w:rPr>
+        <w:br/>
+      </w:r>
+      <w:r>
+        <w:rPr>
+          <w:rFonts w:hint="cs"/>
+          <w:rtl/>
+        </w:rPr>
+        <w:t xml:space="preserve">מצורף קובץ: </w:t>
+      </w:r>
+      <w:r>
+        <w:t>StrategyClassDiagram.jpg</w:t>
       </w:r>
     </w:p>
     <w:sectPr>
-      <w:headerReference w:type="default" r:id="rId11"/>
-      <w:footerReference w:type="default" r:id="rId12"/>
+      <w:headerReference w:type="default" r:id="rId16"/>
+      <w:footerReference w:type="default" r:id="rId17"/>
       <w:pgSz w:w="11906" w:h="16838"/>
       <w:pgMar w:top="825" w:right="1800" w:bottom="426" w:left="1800" w:header="142" w:footer="271" w:gutter="0"/>
       <w:cols w:space="708"/>
@@ -1059,7 +2318,7 @@
     <w:sdtContent>
       <w:p>
         <w:pPr>
-          <w:pStyle w:val="Footer"/>
+          <w:pStyle w:val="a5"/>
         </w:pPr>
         <w:r>
           <w:rPr>
@@ -1157,7 +2416,7 @@
                                     <w:rtl/>
                                     <w:lang w:val="he-IL"/>
                                   </w:rPr>
-                                  <w:t>2</w:t>
+                                  <w:t>3</w:t>
                                 </w:r>
                                 <w:r>
                                   <w:rPr>
@@ -1306,7 +2565,7 @@
                               <w:rtl/>
                               <w:lang w:val="he-IL"/>
                             </w:rPr>
-                            <w:t>2</w:t>
+                            <w:t>3</w:t>
                           </w:r>
                           <w:r>
                             <w:rPr>
@@ -1377,7 +2636,7 @@
 <w:hdr xmlns:wpc="http://schemas.microsoft.com/office/word/2010/wordprocessingCanvas" xmlns:mc="http://schemas.openxmlformats.org/markup-compatibility/2006" xmlns:o="urn:schemas-microsoft-com:office:office" xmlns:r="http://schemas.openxmlformats.org/officeDocument/2006/relationships" xmlns:m="http://schemas.openxmlformats.org/officeDocument/2006/math" xmlns:v="urn:schemas-microsoft-com:vml" xmlns:wp14="http://schemas.microsoft.com/office/word/2010/wordprocessingDrawing" xmlns:wp="http://schemas.openxmlformats.org/drawingml/2006/wordprocessingDrawing" xmlns:w10="urn:schemas-microsoft-com:office:word" xmlns:w="http://schemas.openxmlformats.org/wordprocessingml/2006/main" xmlns:w14="http://schemas.microsoft.com/office/word/2010/wordml" xmlns:w15="http://schemas.microsoft.com/office/word/2012/wordml" xmlns:wpg="http://schemas.microsoft.com/office/word/2010/wordprocessingGroup" xmlns:wpi="http://schemas.microsoft.com/office/word/2010/wordprocessingInk" xmlns:wne="http://schemas.microsoft.com/office/word/2006/wordml" xmlns:wps="http://schemas.microsoft.com/office/word/2010/wordprocessingShape" mc:Ignorable="w14 w15 wp14">
   <w:p>
     <w:pPr>
-      <w:pStyle w:val="Header"/>
+      <w:pStyle w:val="a3"/>
       <w:tabs>
         <w:tab w:val="clear" w:pos="4153"/>
         <w:tab w:val="clear" w:pos="8306"/>
@@ -1513,7 +2772,7 @@
   </w:p>
   <w:p>
     <w:pPr>
-      <w:pStyle w:val="Header"/>
+      <w:pStyle w:val="a3"/>
       <w:tabs>
         <w:tab w:val="clear" w:pos="4153"/>
         <w:tab w:val="clear" w:pos="8306"/>
@@ -1530,7 +2789,7 @@
   </w:p>
   <w:p>
     <w:pPr>
-      <w:pStyle w:val="Header"/>
+      <w:pStyle w:val="a3"/>
       <w:tabs>
         <w:tab w:val="clear" w:pos="4153"/>
         <w:tab w:val="clear" w:pos="8306"/>
@@ -2978,7 +4237,7 @@
     <w:lsdException w:name="List Table 6 Colorful Accent 6" w:uiPriority="51"/>
     <w:lsdException w:name="List Table 7 Colorful Accent 6" w:uiPriority="52"/>
   </w:latentStyles>
-  <w:style w:type="paragraph" w:default="1" w:styleId="Normal">
+  <w:style w:type="paragraph" w:default="1" w:styleId="a">
     <w:name w:val="Normal"/>
     <w:aliases w:val="01 - רגיל"/>
     <w:qFormat/>
@@ -2988,11 +4247,11 @@
       <w:spacing w:after="120"/>
     </w:pPr>
   </w:style>
-  <w:style w:type="paragraph" w:styleId="Heading1">
+  <w:style w:type="paragraph" w:styleId="1">
     <w:name w:val="heading 1"/>
-    <w:basedOn w:val="Normal"/>
-    <w:next w:val="Normal"/>
-    <w:link w:val="Heading1Char"/>
+    <w:basedOn w:val="a"/>
+    <w:next w:val="a"/>
+    <w:link w:val="10"/>
     <w:qFormat/>
     <w:rsid w:val="008A6109"/>
     <w:pPr>
@@ -3007,12 +4266,12 @@
       <w:szCs w:val="66"/>
     </w:rPr>
   </w:style>
-  <w:style w:type="paragraph" w:styleId="Heading2">
+  <w:style w:type="paragraph" w:styleId="2">
     <w:name w:val="heading 2"/>
     <w:aliases w:val="02 - כותרת 2"/>
-    <w:basedOn w:val="Normal"/>
-    <w:next w:val="Normal"/>
-    <w:link w:val="Heading2Char"/>
+    <w:basedOn w:val="a"/>
+    <w:next w:val="a"/>
+    <w:link w:val="20"/>
     <w:unhideWhenUsed/>
     <w:qFormat/>
     <w:rsid w:val="00C80094"/>
@@ -3031,12 +4290,12 @@
       <w:szCs w:val="36"/>
     </w:rPr>
   </w:style>
-  <w:style w:type="paragraph" w:styleId="Heading3">
+  <w:style w:type="paragraph" w:styleId="3">
     <w:name w:val="heading 3"/>
     <w:aliases w:val="03 - כותרת 3"/>
-    <w:basedOn w:val="Normal"/>
-    <w:next w:val="Normal"/>
-    <w:link w:val="Heading3Char"/>
+    <w:basedOn w:val="a"/>
+    <w:next w:val="a"/>
+    <w:link w:val="30"/>
     <w:unhideWhenUsed/>
     <w:qFormat/>
     <w:rsid w:val="00C80094"/>
@@ -3055,12 +4314,12 @@
       <w:szCs w:val="28"/>
     </w:rPr>
   </w:style>
-  <w:style w:type="paragraph" w:styleId="Heading4">
+  <w:style w:type="paragraph" w:styleId="4">
     <w:name w:val="heading 4"/>
     <w:aliases w:val="04 - כותרת 4"/>
-    <w:basedOn w:val="Normal"/>
-    <w:next w:val="Normal"/>
-    <w:link w:val="Heading4Char"/>
+    <w:basedOn w:val="a"/>
+    <w:next w:val="a"/>
+    <w:link w:val="40"/>
     <w:autoRedefine/>
     <w:unhideWhenUsed/>
     <w:qFormat/>
@@ -3078,12 +4337,12 @@
       <w:color w:val="365F91" w:themeColor="accent1" w:themeShade="BF"/>
     </w:rPr>
   </w:style>
-  <w:style w:type="paragraph" w:styleId="Heading5">
+  <w:style w:type="paragraph" w:styleId="5">
     <w:name w:val="heading 5"/>
     <w:aliases w:val="הערה"/>
-    <w:basedOn w:val="Normal"/>
-    <w:next w:val="Normal"/>
-    <w:link w:val="Heading5Char"/>
+    <w:basedOn w:val="a"/>
+    <w:next w:val="a"/>
+    <w:link w:val="50"/>
     <w:qFormat/>
     <w:rsid w:val="00C538F7"/>
     <w:pPr>
@@ -3094,11 +4353,11 @@
       <w:u w:val="single"/>
     </w:rPr>
   </w:style>
-  <w:style w:type="paragraph" w:styleId="Heading6">
+  <w:style w:type="paragraph" w:styleId="6">
     <w:name w:val="heading 6"/>
-    <w:basedOn w:val="Normal"/>
-    <w:next w:val="Normal"/>
-    <w:link w:val="Heading6Char"/>
+    <w:basedOn w:val="a"/>
+    <w:next w:val="a"/>
+    <w:link w:val="60"/>
     <w:unhideWhenUsed/>
     <w:qFormat/>
     <w:rsid w:val="00990399"/>
@@ -3115,11 +4374,11 @@
       <w:color w:val="243F60" w:themeColor="accent1" w:themeShade="7F"/>
     </w:rPr>
   </w:style>
-  <w:style w:type="paragraph" w:styleId="Heading7">
+  <w:style w:type="paragraph" w:styleId="7">
     <w:name w:val="heading 7"/>
-    <w:basedOn w:val="Normal"/>
-    <w:next w:val="Normal"/>
-    <w:link w:val="Heading7Char"/>
+    <w:basedOn w:val="a"/>
+    <w:next w:val="a"/>
+    <w:link w:val="70"/>
     <w:unhideWhenUsed/>
     <w:qFormat/>
     <w:rsid w:val="00990399"/>
@@ -3136,11 +4395,11 @@
       <w:color w:val="404040" w:themeColor="text1" w:themeTint="BF"/>
     </w:rPr>
   </w:style>
-  <w:style w:type="paragraph" w:styleId="Heading8">
+  <w:style w:type="paragraph" w:styleId="8">
     <w:name w:val="heading 8"/>
-    <w:basedOn w:val="Normal"/>
-    <w:next w:val="Normal"/>
-    <w:link w:val="Heading8Char"/>
+    <w:basedOn w:val="a"/>
+    <w:next w:val="a"/>
+    <w:link w:val="80"/>
     <w:unhideWhenUsed/>
     <w:qFormat/>
     <w:rsid w:val="00990399"/>
@@ -3157,12 +4416,12 @@
       <w:szCs w:val="20"/>
     </w:rPr>
   </w:style>
-  <w:style w:type="paragraph" w:styleId="Heading9">
+  <w:style w:type="paragraph" w:styleId="9">
     <w:name w:val="heading 9"/>
     <w:aliases w:val="דוגמא"/>
-    <w:basedOn w:val="Normal"/>
-    <w:next w:val="Normal"/>
-    <w:link w:val="Heading9Char"/>
+    <w:basedOn w:val="a"/>
+    <w:next w:val="a"/>
+    <w:link w:val="90"/>
     <w:qFormat/>
     <w:rsid w:val="00C538F7"/>
     <w:pPr>
@@ -3170,13 +4429,12 @@
       <w:outlineLvl w:val="8"/>
     </w:pPr>
   </w:style>
-  <w:style w:type="character" w:default="1" w:styleId="DefaultParagraphFont">
+  <w:style w:type="character" w:default="1" w:styleId="a0">
     <w:name w:val="Default Paragraph Font"/>
     <w:uiPriority w:val="1"/>
-    <w:semiHidden/>
     <w:unhideWhenUsed/>
   </w:style>
-  <w:style w:type="table" w:default="1" w:styleId="TableNormal">
+  <w:style w:type="table" w:default="1" w:styleId="a1">
     <w:name w:val="Normal Table"/>
     <w:uiPriority w:val="99"/>
     <w:semiHidden/>
@@ -3191,16 +4449,16 @@
       </w:tblCellMar>
     </w:tblPr>
   </w:style>
-  <w:style w:type="numbering" w:default="1" w:styleId="NoList">
+  <w:style w:type="numbering" w:default="1" w:styleId="a2">
     <w:name w:val="No List"/>
     <w:uiPriority w:val="99"/>
     <w:semiHidden/>
     <w:unhideWhenUsed/>
   </w:style>
-  <w:style w:type="character" w:customStyle="1" w:styleId="Heading1Char">
-    <w:name w:val="Heading 1 Char"/>
-    <w:basedOn w:val="DefaultParagraphFont"/>
-    <w:link w:val="Heading1"/>
+  <w:style w:type="character" w:customStyle="1" w:styleId="10">
+    <w:name w:val="כותרת 1 תו"/>
+    <w:basedOn w:val="a0"/>
+    <w:link w:val="1"/>
     <w:rsid w:val="008A6109"/>
     <w:rPr>
       <w:b/>
@@ -3209,11 +4467,11 @@
       <w:szCs w:val="66"/>
     </w:rPr>
   </w:style>
-  <w:style w:type="character" w:customStyle="1" w:styleId="Heading2Char">
-    <w:name w:val="Heading 2 Char"/>
-    <w:aliases w:val="02 - כותרת 2 Char"/>
-    <w:basedOn w:val="DefaultParagraphFont"/>
-    <w:link w:val="Heading2"/>
+  <w:style w:type="character" w:customStyle="1" w:styleId="20">
+    <w:name w:val="כותרת 2 תו"/>
+    <w:aliases w:val="02 - כותרת 2 תו"/>
+    <w:basedOn w:val="a0"/>
+    <w:link w:val="2"/>
     <w:rsid w:val="00C80094"/>
     <w:rPr>
       <w:rFonts w:eastAsiaTheme="majorEastAsia" w:cs="Arial"/>
@@ -3224,11 +4482,11 @@
       <w:szCs w:val="36"/>
     </w:rPr>
   </w:style>
-  <w:style w:type="character" w:customStyle="1" w:styleId="Heading3Char">
-    <w:name w:val="Heading 3 Char"/>
-    <w:aliases w:val="03 - כותרת 3 Char"/>
-    <w:basedOn w:val="DefaultParagraphFont"/>
-    <w:link w:val="Heading3"/>
+  <w:style w:type="character" w:customStyle="1" w:styleId="30">
+    <w:name w:val="כותרת 3 תו"/>
+    <w:aliases w:val="03 - כותרת 3 תו"/>
+    <w:basedOn w:val="a0"/>
+    <w:link w:val="3"/>
     <w:rsid w:val="00C80094"/>
     <w:rPr>
       <w:rFonts w:eastAsiaTheme="majorEastAsia" w:cs="Arial"/>
@@ -3239,11 +4497,11 @@
       <w:szCs w:val="28"/>
     </w:rPr>
   </w:style>
-  <w:style w:type="character" w:customStyle="1" w:styleId="Heading4Char">
-    <w:name w:val="Heading 4 Char"/>
-    <w:aliases w:val="04 - כותרת 4 Char"/>
-    <w:basedOn w:val="DefaultParagraphFont"/>
-    <w:link w:val="Heading4"/>
+  <w:style w:type="character" w:customStyle="1" w:styleId="40">
+    <w:name w:val="כותרת 4 תו"/>
+    <w:aliases w:val="04 - כותרת 4 תו"/>
+    <w:basedOn w:val="a0"/>
+    <w:link w:val="4"/>
     <w:rsid w:val="0024605D"/>
     <w:rPr>
       <w:rFonts w:eastAsiaTheme="majorEastAsia"/>
@@ -3252,20 +4510,20 @@
       <w:color w:val="365F91" w:themeColor="accent1" w:themeShade="BF"/>
     </w:rPr>
   </w:style>
-  <w:style w:type="character" w:customStyle="1" w:styleId="Heading5Char">
-    <w:name w:val="Heading 5 Char"/>
-    <w:aliases w:val="הערה Char"/>
-    <w:basedOn w:val="DefaultParagraphFont"/>
-    <w:link w:val="Heading5"/>
+  <w:style w:type="character" w:customStyle="1" w:styleId="50">
+    <w:name w:val="כותרת 5 תו"/>
+    <w:aliases w:val="הערה תו"/>
+    <w:basedOn w:val="a0"/>
+    <w:link w:val="5"/>
     <w:rsid w:val="00C538F7"/>
     <w:rPr>
       <w:u w:val="single"/>
     </w:rPr>
   </w:style>
-  <w:style w:type="character" w:customStyle="1" w:styleId="Heading6Char">
-    <w:name w:val="Heading 6 Char"/>
-    <w:basedOn w:val="DefaultParagraphFont"/>
-    <w:link w:val="Heading6"/>
+  <w:style w:type="character" w:customStyle="1" w:styleId="60">
+    <w:name w:val="כותרת 6 תו"/>
+    <w:basedOn w:val="a0"/>
+    <w:link w:val="6"/>
     <w:uiPriority w:val="9"/>
     <w:semiHidden/>
     <w:rsid w:val="00990399"/>
@@ -3276,10 +4534,10 @@
       <w:color w:val="243F60" w:themeColor="accent1" w:themeShade="7F"/>
     </w:rPr>
   </w:style>
-  <w:style w:type="character" w:customStyle="1" w:styleId="Heading7Char">
-    <w:name w:val="Heading 7 Char"/>
-    <w:basedOn w:val="DefaultParagraphFont"/>
-    <w:link w:val="Heading7"/>
+  <w:style w:type="character" w:customStyle="1" w:styleId="70">
+    <w:name w:val="כותרת 7 תו"/>
+    <w:basedOn w:val="a0"/>
+    <w:link w:val="7"/>
     <w:uiPriority w:val="9"/>
     <w:semiHidden/>
     <w:rsid w:val="00990399"/>
@@ -3290,10 +4548,10 @@
       <w:color w:val="404040" w:themeColor="text1" w:themeTint="BF"/>
     </w:rPr>
   </w:style>
-  <w:style w:type="character" w:customStyle="1" w:styleId="Heading8Char">
-    <w:name w:val="Heading 8 Char"/>
-    <w:basedOn w:val="DefaultParagraphFont"/>
-    <w:link w:val="Heading8"/>
+  <w:style w:type="character" w:customStyle="1" w:styleId="80">
+    <w:name w:val="כותרת 8 תו"/>
+    <w:basedOn w:val="a0"/>
+    <w:link w:val="8"/>
     <w:uiPriority w:val="9"/>
     <w:semiHidden/>
     <w:rsid w:val="00990399"/>
@@ -3304,17 +4562,17 @@
       <w:szCs w:val="20"/>
     </w:rPr>
   </w:style>
-  <w:style w:type="character" w:customStyle="1" w:styleId="Heading9Char">
-    <w:name w:val="Heading 9 Char"/>
-    <w:aliases w:val="דוגמא Char"/>
-    <w:basedOn w:val="DefaultParagraphFont"/>
-    <w:link w:val="Heading9"/>
+  <w:style w:type="character" w:customStyle="1" w:styleId="90">
+    <w:name w:val="כותרת 9 תו"/>
+    <w:aliases w:val="דוגמא תו"/>
+    <w:basedOn w:val="a0"/>
+    <w:link w:val="9"/>
     <w:rsid w:val="00C538F7"/>
   </w:style>
-  <w:style w:type="paragraph" w:styleId="Header">
+  <w:style w:type="paragraph" w:styleId="a3">
     <w:name w:val="header"/>
-    <w:basedOn w:val="Normal"/>
-    <w:link w:val="HeaderChar"/>
+    <w:basedOn w:val="a"/>
+    <w:link w:val="a4"/>
     <w:unhideWhenUsed/>
     <w:rsid w:val="00D171E7"/>
     <w:pPr>
@@ -3325,16 +4583,16 @@
       <w:spacing w:after="0" w:line="240" w:lineRule="auto"/>
     </w:pPr>
   </w:style>
-  <w:style w:type="character" w:customStyle="1" w:styleId="HeaderChar">
-    <w:name w:val="Header Char"/>
-    <w:basedOn w:val="DefaultParagraphFont"/>
-    <w:link w:val="Header"/>
+  <w:style w:type="character" w:customStyle="1" w:styleId="a4">
+    <w:name w:val="כותרת עליונה תו"/>
+    <w:basedOn w:val="a0"/>
+    <w:link w:val="a3"/>
     <w:rsid w:val="00D171E7"/>
   </w:style>
-  <w:style w:type="paragraph" w:styleId="Footer">
+  <w:style w:type="paragraph" w:styleId="a5">
     <w:name w:val="footer"/>
-    <w:basedOn w:val="Normal"/>
-    <w:link w:val="FooterChar"/>
+    <w:basedOn w:val="a"/>
+    <w:link w:val="a6"/>
     <w:uiPriority w:val="99"/>
     <w:unhideWhenUsed/>
     <w:rsid w:val="00D171E7"/>
@@ -3346,17 +4604,17 @@
       <w:spacing w:after="0" w:line="240" w:lineRule="auto"/>
     </w:pPr>
   </w:style>
-  <w:style w:type="character" w:customStyle="1" w:styleId="FooterChar">
-    <w:name w:val="Footer Char"/>
-    <w:basedOn w:val="DefaultParagraphFont"/>
-    <w:link w:val="Footer"/>
+  <w:style w:type="character" w:customStyle="1" w:styleId="a6">
+    <w:name w:val="כותרת תחתונה תו"/>
+    <w:basedOn w:val="a0"/>
+    <w:link w:val="a5"/>
     <w:uiPriority w:val="99"/>
     <w:rsid w:val="00D171E7"/>
   </w:style>
-  <w:style w:type="paragraph" w:styleId="BalloonText">
+  <w:style w:type="paragraph" w:styleId="a7">
     <w:name w:val="Balloon Text"/>
-    <w:basedOn w:val="Normal"/>
-    <w:link w:val="BalloonTextChar"/>
+    <w:basedOn w:val="a"/>
+    <w:link w:val="a8"/>
     <w:uiPriority w:val="99"/>
     <w:semiHidden/>
     <w:unhideWhenUsed/>
@@ -3370,10 +4628,10 @@
       <w:szCs w:val="16"/>
     </w:rPr>
   </w:style>
-  <w:style w:type="character" w:customStyle="1" w:styleId="BalloonTextChar">
-    <w:name w:val="Balloon Text Char"/>
-    <w:basedOn w:val="DefaultParagraphFont"/>
-    <w:link w:val="BalloonText"/>
+  <w:style w:type="character" w:customStyle="1" w:styleId="a8">
+    <w:name w:val="טקסט בלונים תו"/>
+    <w:basedOn w:val="a0"/>
+    <w:link w:val="a7"/>
     <w:uiPriority w:val="99"/>
     <w:semiHidden/>
     <w:rsid w:val="00D171E7"/>
@@ -3385,16 +4643,16 @@
   </w:style>
   <w:style w:type="character" w:styleId="Hyperlink">
     <w:name w:val="Hyperlink"/>
-    <w:basedOn w:val="DefaultParagraphFont"/>
+    <w:basedOn w:val="a0"/>
     <w:rsid w:val="00310ED9"/>
     <w:rPr>
       <w:color w:val="0000FF"/>
       <w:u w:val="single"/>
     </w:rPr>
   </w:style>
-  <w:style w:type="character" w:styleId="CommentReference">
+  <w:style w:type="character" w:styleId="a9">
     <w:name w:val="annotation reference"/>
-    <w:basedOn w:val="DefaultParagraphFont"/>
+    <w:basedOn w:val="a0"/>
     <w:semiHidden/>
     <w:rsid w:val="00310ED9"/>
     <w:rPr>
@@ -3402,10 +4660,10 @@
       <w:szCs w:val="16"/>
     </w:rPr>
   </w:style>
-  <w:style w:type="paragraph" w:styleId="CommentText">
+  <w:style w:type="paragraph" w:styleId="aa">
     <w:name w:val="annotation text"/>
-    <w:basedOn w:val="Normal"/>
-    <w:link w:val="CommentTextChar"/>
+    <w:basedOn w:val="a"/>
+    <w:link w:val="ab"/>
     <w:semiHidden/>
     <w:rsid w:val="00310ED9"/>
     <w:pPr>
@@ -3418,10 +4676,10 @@
       <w:lang w:eastAsia="he-IL"/>
     </w:rPr>
   </w:style>
-  <w:style w:type="character" w:customStyle="1" w:styleId="CommentTextChar">
-    <w:name w:val="Comment Text Char"/>
-    <w:basedOn w:val="DefaultParagraphFont"/>
-    <w:link w:val="CommentText"/>
+  <w:style w:type="character" w:customStyle="1" w:styleId="ab">
+    <w:name w:val="טקסט הערה תו"/>
+    <w:basedOn w:val="a0"/>
+    <w:link w:val="aa"/>
     <w:semiHidden/>
     <w:rsid w:val="00310ED9"/>
     <w:rPr>
@@ -3431,10 +4689,10 @@
       <w:lang w:eastAsia="he-IL"/>
     </w:rPr>
   </w:style>
-  <w:style w:type="paragraph" w:styleId="Caption">
+  <w:style w:type="paragraph" w:styleId="ac">
     <w:name w:val="caption"/>
-    <w:basedOn w:val="Normal"/>
-    <w:next w:val="Normal"/>
+    <w:basedOn w:val="a"/>
+    <w:next w:val="a"/>
     <w:uiPriority w:val="35"/>
     <w:unhideWhenUsed/>
     <w:qFormat/>
@@ -3450,9 +4708,9 @@
       <w:szCs w:val="18"/>
     </w:rPr>
   </w:style>
-  <w:style w:type="paragraph" w:styleId="NoSpacing">
+  <w:style w:type="paragraph" w:styleId="ad">
     <w:name w:val="No Spacing"/>
-    <w:link w:val="NoSpacingChar"/>
+    <w:link w:val="ae"/>
     <w:uiPriority w:val="1"/>
     <w:qFormat/>
     <w:rsid w:val="00393BDD"/>
@@ -3464,19 +4722,19 @@
       <w:rFonts w:eastAsiaTheme="minorEastAsia"/>
     </w:rPr>
   </w:style>
-  <w:style w:type="character" w:customStyle="1" w:styleId="NoSpacingChar">
-    <w:name w:val="No Spacing Char"/>
-    <w:basedOn w:val="DefaultParagraphFont"/>
-    <w:link w:val="NoSpacing"/>
+  <w:style w:type="character" w:customStyle="1" w:styleId="ae">
+    <w:name w:val="ללא מרווח תו"/>
+    <w:basedOn w:val="a0"/>
+    <w:link w:val="ad"/>
     <w:uiPriority w:val="1"/>
     <w:rsid w:val="00393BDD"/>
     <w:rPr>
       <w:rFonts w:eastAsiaTheme="minorEastAsia"/>
     </w:rPr>
   </w:style>
-  <w:style w:type="paragraph" w:styleId="ListParagraph">
+  <w:style w:type="paragraph" w:styleId="af">
     <w:name w:val="List Paragraph"/>
-    <w:basedOn w:val="Normal"/>
+    <w:basedOn w:val="a"/>
     <w:uiPriority w:val="34"/>
     <w:qFormat/>
     <w:rsid w:val="002E15D1"/>
@@ -3485,14 +4743,14 @@
       <w:contextualSpacing/>
     </w:pPr>
   </w:style>
-  <w:style w:type="character" w:styleId="PageNumber">
+  <w:style w:type="character" w:styleId="af0">
     <w:name w:val="page number"/>
-    <w:basedOn w:val="DefaultParagraphFont"/>
+    <w:basedOn w:val="a0"/>
     <w:rsid w:val="008A6109"/>
   </w:style>
   <w:style w:type="paragraph" w:customStyle="1" w:styleId="Code">
     <w:name w:val="Code"/>
-    <w:basedOn w:val="Normal"/>
+    <w:basedOn w:val="a"/>
     <w:rsid w:val="008A6109"/>
     <w:pPr>
       <w:pBdr>
@@ -3521,8 +4779,8 @@
   </w:style>
   <w:style w:type="paragraph" w:styleId="TOC1">
     <w:name w:val="toc 1"/>
-    <w:basedOn w:val="Normal"/>
-    <w:next w:val="Normal"/>
+    <w:basedOn w:val="a"/>
+    <w:next w:val="a"/>
     <w:autoRedefine/>
     <w:uiPriority w:val="39"/>
     <w:rsid w:val="00D317AA"/>
@@ -3543,8 +4801,8 @@
   </w:style>
   <w:style w:type="paragraph" w:styleId="TOC2">
     <w:name w:val="toc 2"/>
-    <w:basedOn w:val="Normal"/>
-    <w:next w:val="Normal"/>
+    <w:basedOn w:val="a"/>
+    <w:next w:val="a"/>
     <w:autoRedefine/>
     <w:uiPriority w:val="39"/>
     <w:rsid w:val="00174A92"/>
@@ -3561,8 +4819,8 @@
   </w:style>
   <w:style w:type="paragraph" w:styleId="TOC3">
     <w:name w:val="toc 3"/>
-    <w:basedOn w:val="Normal"/>
-    <w:next w:val="Normal"/>
+    <w:basedOn w:val="a"/>
+    <w:next w:val="a"/>
     <w:autoRedefine/>
     <w:uiPriority w:val="39"/>
     <w:rsid w:val="00174A92"/>
@@ -3577,10 +4835,10 @@
       <w:lang w:eastAsia="he-IL"/>
     </w:rPr>
   </w:style>
-  <w:style w:type="paragraph" w:styleId="BodyText">
+  <w:style w:type="paragraph" w:styleId="af1">
     <w:name w:val="Body Text"/>
-    <w:basedOn w:val="Normal"/>
-    <w:link w:val="BodyTextChar"/>
+    <w:basedOn w:val="a"/>
+    <w:link w:val="af2"/>
     <w:rsid w:val="008A6109"/>
     <w:pPr>
       <w:bidi w:val="0"/>
@@ -3592,10 +4850,10 @@
       <w:szCs w:val="20"/>
     </w:rPr>
   </w:style>
-  <w:style w:type="character" w:customStyle="1" w:styleId="BodyTextChar">
-    <w:name w:val="Body Text Char"/>
-    <w:basedOn w:val="DefaultParagraphFont"/>
-    <w:link w:val="BodyText"/>
+  <w:style w:type="character" w:customStyle="1" w:styleId="af2">
+    <w:name w:val="גוף טקסט תו"/>
+    <w:basedOn w:val="a0"/>
+    <w:link w:val="af1"/>
     <w:rsid w:val="008A6109"/>
     <w:rPr>
       <w:rFonts w:ascii="Courier New" w:eastAsia="Times New Roman" w:hAnsi="Courier New" w:cs="Courier New"/>
@@ -3603,10 +4861,10 @@
       <w:szCs w:val="20"/>
     </w:rPr>
   </w:style>
-  <w:style w:type="paragraph" w:styleId="BodyText2">
+  <w:style w:type="paragraph" w:styleId="21">
     <w:name w:val="Body Text 2"/>
-    <w:basedOn w:val="Normal"/>
-    <w:link w:val="BodyText2Char"/>
+    <w:basedOn w:val="a"/>
+    <w:link w:val="22"/>
     <w:rsid w:val="008A6109"/>
     <w:pPr>
       <w:bidi w:val="0"/>
@@ -3616,10 +4874,10 @@
       <w:rFonts w:ascii="Courier New" w:eastAsia="Times New Roman" w:hAnsi="Courier New" w:cs="Courier New"/>
     </w:rPr>
   </w:style>
-  <w:style w:type="character" w:customStyle="1" w:styleId="BodyText2Char">
-    <w:name w:val="Body Text 2 Char"/>
-    <w:basedOn w:val="DefaultParagraphFont"/>
-    <w:link w:val="BodyText2"/>
+  <w:style w:type="character" w:customStyle="1" w:styleId="22">
+    <w:name w:val="גוף טקסט 2 תו"/>
+    <w:basedOn w:val="a0"/>
+    <w:link w:val="21"/>
     <w:rsid w:val="008A6109"/>
     <w:rPr>
       <w:rFonts w:ascii="Courier New" w:eastAsia="Times New Roman" w:hAnsi="Courier New" w:cs="Courier New"/>
@@ -3627,8 +4885,8 @@
   </w:style>
   <w:style w:type="paragraph" w:styleId="TOC4">
     <w:name w:val="toc 4"/>
-    <w:basedOn w:val="Normal"/>
-    <w:next w:val="Normal"/>
+    <w:basedOn w:val="a"/>
+    <w:next w:val="a"/>
     <w:autoRedefine/>
     <w:uiPriority w:val="39"/>
     <w:rsid w:val="008A6109"/>
@@ -3645,8 +4903,8 @@
   </w:style>
   <w:style w:type="paragraph" w:styleId="TOC5">
     <w:name w:val="toc 5"/>
-    <w:basedOn w:val="Normal"/>
-    <w:next w:val="Normal"/>
+    <w:basedOn w:val="a"/>
+    <w:next w:val="a"/>
     <w:autoRedefine/>
     <w:uiPriority w:val="39"/>
     <w:rsid w:val="008A6109"/>
@@ -3663,7 +4921,7 @@
   </w:style>
   <w:style w:type="paragraph" w:styleId="NormalWeb">
     <w:name w:val="Normal (Web)"/>
-    <w:basedOn w:val="Normal"/>
+    <w:basedOn w:val="a"/>
     <w:rsid w:val="008A6109"/>
     <w:pPr>
       <w:bidi w:val="0"/>
@@ -3675,10 +4933,10 @@
       <w:szCs w:val="24"/>
     </w:rPr>
   </w:style>
-  <w:style w:type="paragraph" w:styleId="DocumentMap">
+  <w:style w:type="paragraph" w:styleId="af3">
     <w:name w:val="Document Map"/>
-    <w:basedOn w:val="Normal"/>
-    <w:link w:val="DocumentMapChar"/>
+    <w:basedOn w:val="a"/>
+    <w:link w:val="af4"/>
     <w:uiPriority w:val="99"/>
     <w:semiHidden/>
     <w:unhideWhenUsed/>
@@ -3692,10 +4950,10 @@
       <w:szCs w:val="16"/>
     </w:rPr>
   </w:style>
-  <w:style w:type="character" w:customStyle="1" w:styleId="DocumentMapChar">
-    <w:name w:val="Document Map Char"/>
-    <w:basedOn w:val="DefaultParagraphFont"/>
-    <w:link w:val="DocumentMap"/>
+  <w:style w:type="character" w:customStyle="1" w:styleId="af4">
+    <w:name w:val="מפת מסמך תו"/>
+    <w:basedOn w:val="a0"/>
+    <w:link w:val="af3"/>
     <w:uiPriority w:val="99"/>
     <w:semiHidden/>
     <w:rsid w:val="00192FC8"/>
@@ -3707,8 +4965,8 @@
   </w:style>
   <w:style w:type="paragraph" w:styleId="TOC9">
     <w:name w:val="toc 9"/>
-    <w:basedOn w:val="Normal"/>
-    <w:next w:val="Normal"/>
+    <w:basedOn w:val="a"/>
+    <w:next w:val="a"/>
     <w:autoRedefine/>
     <w:uiPriority w:val="39"/>
     <w:unhideWhenUsed/>
@@ -3718,10 +4976,10 @@
       <w:ind w:left="1760"/>
     </w:pPr>
   </w:style>
-  <w:style w:type="paragraph" w:styleId="HTMLPreformatted">
+  <w:style w:type="paragraph" w:styleId="HTML">
     <w:name w:val="HTML Preformatted"/>
-    <w:basedOn w:val="Normal"/>
-    <w:link w:val="HTMLPreformattedChar"/>
+    <w:basedOn w:val="a"/>
+    <w:link w:val="HTML0"/>
     <w:unhideWhenUsed/>
     <w:rsid w:val="000B2922"/>
     <w:pPr>
@@ -3752,10 +5010,10 @@
       <w:szCs w:val="20"/>
     </w:rPr>
   </w:style>
-  <w:style w:type="character" w:customStyle="1" w:styleId="HTMLPreformattedChar">
-    <w:name w:val="HTML Preformatted Char"/>
-    <w:basedOn w:val="DefaultParagraphFont"/>
-    <w:link w:val="HTMLPreformatted"/>
+  <w:style w:type="character" w:customStyle="1" w:styleId="HTML0">
+    <w:name w:val="HTML מעוצב מראש תו"/>
+    <w:basedOn w:val="a0"/>
+    <w:link w:val="HTML"/>
     <w:uiPriority w:val="99"/>
     <w:semiHidden/>
     <w:rsid w:val="000B2922"/>
@@ -3767,8 +5025,8 @@
   </w:style>
   <w:style w:type="paragraph" w:styleId="TOC6">
     <w:name w:val="toc 6"/>
-    <w:basedOn w:val="Normal"/>
-    <w:next w:val="Normal"/>
+    <w:basedOn w:val="a"/>
+    <w:next w:val="a"/>
     <w:autoRedefine/>
     <w:uiPriority w:val="39"/>
     <w:unhideWhenUsed/>
@@ -3783,8 +5041,8 @@
   </w:style>
   <w:style w:type="paragraph" w:styleId="TOC7">
     <w:name w:val="toc 7"/>
-    <w:basedOn w:val="Normal"/>
-    <w:next w:val="Normal"/>
+    <w:basedOn w:val="a"/>
+    <w:next w:val="a"/>
     <w:autoRedefine/>
     <w:uiPriority w:val="39"/>
     <w:unhideWhenUsed/>
@@ -3799,8 +5057,8 @@
   </w:style>
   <w:style w:type="paragraph" w:styleId="TOC8">
     <w:name w:val="toc 8"/>
-    <w:basedOn w:val="Normal"/>
-    <w:next w:val="Normal"/>
+    <w:basedOn w:val="a"/>
+    <w:next w:val="a"/>
     <w:autoRedefine/>
     <w:uiPriority w:val="39"/>
     <w:unhideWhenUsed/>
@@ -3815,23 +5073,23 @@
   </w:style>
   <w:style w:type="character" w:customStyle="1" w:styleId="toctoggle">
     <w:name w:val="toctoggle"/>
-    <w:basedOn w:val="DefaultParagraphFont"/>
+    <w:basedOn w:val="a0"/>
     <w:rsid w:val="00C80094"/>
   </w:style>
   <w:style w:type="character" w:customStyle="1" w:styleId="tocnumber2">
     <w:name w:val="tocnumber2"/>
-    <w:basedOn w:val="DefaultParagraphFont"/>
+    <w:basedOn w:val="a0"/>
     <w:rsid w:val="00C80094"/>
   </w:style>
   <w:style w:type="character" w:customStyle="1" w:styleId="toctext">
     <w:name w:val="toctext"/>
-    <w:basedOn w:val="DefaultParagraphFont"/>
+    <w:basedOn w:val="a0"/>
     <w:rsid w:val="00C80094"/>
   </w:style>
   <w:style w:type="paragraph" w:customStyle="1" w:styleId="08-">
     <w:name w:val="08 - אופציה למצגת"/>
-    <w:basedOn w:val="Normal"/>
-    <w:next w:val="Normal"/>
+    <w:basedOn w:val="a"/>
+    <w:next w:val="a"/>
     <w:autoRedefine/>
     <w:qFormat/>
     <w:rsid w:val="003D6884"/>
@@ -3843,8 +5101,8 @@
   </w:style>
   <w:style w:type="paragraph" w:customStyle="1" w:styleId="07-">
     <w:name w:val="07 - טקסט לתמונה"/>
-    <w:basedOn w:val="Normal"/>
-    <w:next w:val="Normal"/>
+    <w:basedOn w:val="a"/>
+    <w:next w:val="a"/>
     <w:qFormat/>
     <w:rsid w:val="003D5B01"/>
     <w:pPr>
@@ -3859,7 +5117,7 @@
   </w:style>
   <w:style w:type="character" w:styleId="FollowedHyperlink">
     <w:name w:val="FollowedHyperlink"/>
-    <w:basedOn w:val="DefaultParagraphFont"/>
+    <w:basedOn w:val="a0"/>
     <w:uiPriority w:val="99"/>
     <w:semiHidden/>
     <w:unhideWhenUsed/>
@@ -3871,7 +5129,7 @@
   </w:style>
   <w:style w:type="paragraph" w:customStyle="1" w:styleId="06-">
     <w:name w:val="06 - תמונה"/>
-    <w:basedOn w:val="Normal"/>
+    <w:basedOn w:val="a"/>
     <w:next w:val="07-"/>
     <w:link w:val="06-0"/>
     <w:qFormat/>
@@ -3886,7 +5144,7 @@
   </w:style>
   <w:style w:type="paragraph" w:customStyle="1" w:styleId="05-">
     <w:name w:val="05 - רגיל לפני תמונה"/>
-    <w:basedOn w:val="Normal"/>
+    <w:basedOn w:val="a"/>
     <w:next w:val="06-"/>
     <w:link w:val="05-0"/>
     <w:qFormat/>
@@ -3897,7 +5155,7 @@
   </w:style>
   <w:style w:type="character" w:customStyle="1" w:styleId="06-0">
     <w:name w:val="06 - תמונה תו"/>
-    <w:basedOn w:val="DefaultParagraphFont"/>
+    <w:basedOn w:val="a0"/>
     <w:link w:val="06-"/>
     <w:rsid w:val="00695A4F"/>
     <w:rPr>
@@ -3906,15 +5164,15 @@
   </w:style>
   <w:style w:type="character" w:customStyle="1" w:styleId="05-0">
     <w:name w:val="05 - רגיל לפני תמונה תו"/>
-    <w:basedOn w:val="DefaultParagraphFont"/>
+    <w:basedOn w:val="a0"/>
     <w:link w:val="05-"/>
     <w:rsid w:val="00695A4F"/>
   </w:style>
-  <w:style w:type="paragraph" w:styleId="CommentSubject">
+  <w:style w:type="paragraph" w:styleId="af5">
     <w:name w:val="annotation subject"/>
-    <w:basedOn w:val="CommentText"/>
-    <w:next w:val="CommentText"/>
-    <w:link w:val="CommentSubjectChar"/>
+    <w:basedOn w:val="aa"/>
+    <w:next w:val="aa"/>
+    <w:link w:val="af6"/>
     <w:uiPriority w:val="99"/>
     <w:semiHidden/>
     <w:unhideWhenUsed/>
@@ -3929,10 +5187,10 @@
       <w:lang w:eastAsia="en-US"/>
     </w:rPr>
   </w:style>
-  <w:style w:type="character" w:customStyle="1" w:styleId="CommentSubjectChar">
-    <w:name w:val="Comment Subject Char"/>
-    <w:basedOn w:val="CommentTextChar"/>
-    <w:link w:val="CommentSubject"/>
+  <w:style w:type="character" w:customStyle="1" w:styleId="af6">
+    <w:name w:val="נושא הערה תו"/>
+    <w:basedOn w:val="ab"/>
+    <w:link w:val="af5"/>
     <w:uiPriority w:val="99"/>
     <w:semiHidden/>
     <w:rsid w:val="001D7398"/>
@@ -3945,9 +5203,9 @@
       <w:lang w:eastAsia="he-IL"/>
     </w:rPr>
   </w:style>
-  <w:style w:type="table" w:styleId="TableGrid">
+  <w:style w:type="table" w:styleId="af7">
     <w:name w:val="Table Grid"/>
-    <w:basedOn w:val="TableNormal"/>
+    <w:basedOn w:val="a1"/>
     <w:uiPriority w:val="59"/>
     <w:rsid w:val="00DB250D"/>
     <w:pPr>
@@ -4274,7 +5532,7 @@
 </file>
 
 <file path=customXml/itemProps2.xml><?xml version="1.0" encoding="utf-8"?>
-<ds:datastoreItem xmlns:ds="http://schemas.openxmlformats.org/officeDocument/2006/customXml" ds:itemID="{CC28A72B-B681-49B3-8551-D07ED7E00B64}">
+<ds:datastoreItem xmlns:ds="http://schemas.openxmlformats.org/officeDocument/2006/customXml" ds:itemID="{4EDBDB90-6CC8-470A-80AA-27757FE2CCA5}">
   <ds:schemaRefs>
     <ds:schemaRef ds:uri="http://schemas.openxmlformats.org/officeDocument/2006/bibliography"/>
   </ds:schemaRefs>

</xml_diff>